<commit_message>
doku biatch! mir fallen keine Worte mehr ein :O
</commit_message>
<xml_diff>
--- a/Phase2/DokuWBA2.docx
+++ b/Phase2/DokuWBA2.docx
@@ -3053,8 +3053,6 @@
         </w:rPr>
         <w:fldChar w:fldCharType="end"/>
       </w:r>
-      <w:bookmarkStart w:id="0" w:name="_GoBack"/>
-      <w:bookmarkEnd w:id="0"/>
       <w:r>
         <w:rPr>
           <w:rFonts w:cs="Helvetica Neue"/>
@@ -3068,7 +3066,7 @@
       <w:pPr>
         <w:pStyle w:val="berschrift1"/>
       </w:pPr>
-      <w:bookmarkStart w:id="1" w:name="_Toc233030514"/>
+      <w:bookmarkStart w:id="0" w:name="_Toc233030514"/>
       <w:proofErr w:type="spellStart"/>
       <w:r>
         <w:lastRenderedPageBreak/>
@@ -3078,20 +3076,20 @@
       <w:r>
         <w:t xml:space="preserve"> Ticker</w:t>
       </w:r>
+      <w:bookmarkEnd w:id="0"/>
+    </w:p>
+    <w:p>
+      <w:pPr>
+        <w:pStyle w:val="berschrift2"/>
+        <w:rPr>
+          <w:rFonts w:cs="Times"/>
+        </w:rPr>
+      </w:pPr>
+      <w:bookmarkStart w:id="1" w:name="_Toc233030515"/>
+      <w:r>
+        <w:t>Einleitung</w:t>
+      </w:r>
       <w:bookmarkEnd w:id="1"/>
-    </w:p>
-    <w:p>
-      <w:pPr>
-        <w:pStyle w:val="berschrift2"/>
-        <w:rPr>
-          <w:rFonts w:cs="Times"/>
-        </w:rPr>
-      </w:pPr>
-      <w:bookmarkStart w:id="2" w:name="_Toc233030515"/>
-      <w:r>
-        <w:t>Einleitung</w:t>
-      </w:r>
-      <w:bookmarkEnd w:id="2"/>
     </w:p>
     <w:p>
       <w:pPr>
@@ -3148,11 +3146,11 @@
           <w:rFonts w:cs="Times"/>
         </w:rPr>
       </w:pPr>
-      <w:bookmarkStart w:id="3" w:name="_Toc233030516"/>
+      <w:bookmarkStart w:id="2" w:name="_Toc233030516"/>
       <w:r>
         <w:t>Projektidee</w:t>
       </w:r>
-      <w:bookmarkEnd w:id="3"/>
+      <w:bookmarkEnd w:id="2"/>
     </w:p>
     <w:p>
       <w:pPr>
@@ -3263,12 +3261,12 @@
           <w:sz w:val="32"/>
         </w:rPr>
       </w:pPr>
-      <w:bookmarkStart w:id="4" w:name="_Toc233030517"/>
+      <w:bookmarkStart w:id="3" w:name="_Toc233030517"/>
       <w:r>
         <w:lastRenderedPageBreak/>
         <w:t>Projektspezifisches XML Schema</w:t>
       </w:r>
-      <w:bookmarkEnd w:id="4"/>
+      <w:bookmarkEnd w:id="3"/>
     </w:p>
     <w:p>
       <w:pPr>
@@ -3485,11 +3483,11 @@
           <w:rFonts w:cs="Times"/>
         </w:rPr>
       </w:pPr>
-      <w:bookmarkStart w:id="5" w:name="_Toc233030518"/>
+      <w:bookmarkStart w:id="4" w:name="_Toc233030518"/>
       <w:r>
         <w:t>Userprofiles:</w:t>
       </w:r>
-      <w:bookmarkEnd w:id="5"/>
+      <w:bookmarkEnd w:id="4"/>
     </w:p>
     <w:p>
       <w:pPr>
@@ -3556,7 +3554,53 @@
           <w:rFonts w:cs="Helvetica Neue"/>
           <w:szCs w:val="18"/>
         </w:rPr>
-        <w:t>, Nachnamen und Geburtstag sind optionale Angaben, falls der User diese nicht veröffentlichen will. Ein User kann Freunde hinzufügen, um auf dem aktuellsten Stand zu bleiben, was seine Freunde so machen.</w:t>
+        <w:t xml:space="preserve">, Nachnamen und Geburtstag sind optionale Angaben, falls der User diese nicht veröffentlichen will. Ein User kann Freunde hinzufügen, um auf dem aktuellsten Stand zu bleiben, was seine Freunde so </w:t>
+      </w:r>
+      <w:proofErr w:type="spellStart"/>
+      <w:r>
+        <w:rPr>
+          <w:rFonts w:cs="Helvetica Neue"/>
+          <w:szCs w:val="18"/>
+        </w:rPr>
+        <w:t>machen.</w:t>
+      </w:r>
+      <w:r>
+        <w:rPr>
+          <w:rFonts w:cs="Helvetica Neue"/>
+          <w:szCs w:val="18"/>
+        </w:rPr>
+        <w:t>D</w:t>
+      </w:r>
+      <w:r>
+        <w:rPr>
+          <w:rFonts w:cs="Helvetica Neue"/>
+          <w:szCs w:val="18"/>
+        </w:rPr>
+        <w:t>ie</w:t>
+      </w:r>
+      <w:proofErr w:type="spellEnd"/>
+      <w:r>
+        <w:rPr>
+          <w:rFonts w:cs="Helvetica Neue"/>
+          <w:szCs w:val="18"/>
+        </w:rPr>
+        <w:t xml:space="preserve"> Anzahl erstellter Events und geposteter Beiträge werden automatisch im Profil hinterlegt. Hier kann jeder User sehen, wie aktiv man selbst oder andere im </w:t>
+      </w:r>
+      <w:proofErr w:type="spellStart"/>
+      <w:r>
+        <w:rPr>
+          <w:rFonts w:cs="Helvetica Neue"/>
+          <w:szCs w:val="18"/>
+        </w:rPr>
+        <w:t>Social</w:t>
+      </w:r>
+      <w:proofErr w:type="spellEnd"/>
+      <w:r>
+        <w:rPr>
+          <w:rFonts w:cs="Helvetica Neue"/>
+          <w:szCs w:val="18"/>
+        </w:rPr>
+        <w:t xml:space="preserve"> Ticker sind.</w:t>
       </w:r>
     </w:p>
     <w:p>
@@ -3576,14 +3620,39 @@
           <w:rFonts w:cs="Helvetica Neue"/>
           <w:szCs w:val="18"/>
         </w:rPr>
-        <w:t>D</w:t>
-      </w:r>
-      <w:r>
-        <w:rPr>
-          <w:rFonts w:cs="Helvetica Neue"/>
-          <w:szCs w:val="18"/>
-        </w:rPr>
-        <w:t xml:space="preserve">ie Anzahl erstellter Events und geposteter Beiträge werden automatisch im Profil hinterlegt. Hier kann jeder User sehen, wie aktiv man selbst oder andere im </w:t>
+        <w:t>Um alle Nutzer in einer Datei abzuspeichern werden alle User in einer „</w:t>
+      </w:r>
+      <w:proofErr w:type="spellStart"/>
+      <w:r>
+        <w:rPr>
+          <w:rFonts w:cs="Helvetica Neue"/>
+          <w:szCs w:val="18"/>
+        </w:rPr>
+        <w:t>Userlist</w:t>
+      </w:r>
+      <w:proofErr w:type="spellEnd"/>
+      <w:r>
+        <w:rPr>
+          <w:rFonts w:cs="Helvetica Neue"/>
+          <w:szCs w:val="18"/>
+        </w:rPr>
+        <w:t xml:space="preserve">“ abgespeichert. Die </w:t>
+      </w:r>
+      <w:proofErr w:type="spellStart"/>
+      <w:r>
+        <w:rPr>
+          <w:rFonts w:cs="Helvetica Neue"/>
+          <w:szCs w:val="18"/>
+        </w:rPr>
+        <w:t>Userlist</w:t>
+      </w:r>
+      <w:proofErr w:type="spellEnd"/>
+      <w:r>
+        <w:rPr>
+          <w:rFonts w:cs="Helvetica Neue"/>
+          <w:szCs w:val="18"/>
+        </w:rPr>
+        <w:t xml:space="preserve"> besteht dann aus allen Usern, die am </w:t>
       </w:r>
       <w:proofErr w:type="spellStart"/>
       <w:r>
@@ -3599,74 +3668,6 @@
           <w:rFonts w:cs="Helvetica Neue"/>
           <w:szCs w:val="18"/>
         </w:rPr>
-        <w:t xml:space="preserve"> Ticker sind.</w:t>
-      </w:r>
-    </w:p>
-    <w:p>
-      <w:pPr>
-        <w:widowControl w:val="0"/>
-        <w:autoSpaceDE w:val="0"/>
-        <w:autoSpaceDN w:val="0"/>
-        <w:adjustRightInd w:val="0"/>
-        <w:spacing w:after="240"/>
-        <w:rPr>
-          <w:rFonts w:cs="Helvetica Neue"/>
-          <w:szCs w:val="18"/>
-        </w:rPr>
-      </w:pPr>
-      <w:r>
-        <w:rPr>
-          <w:rFonts w:cs="Helvetica Neue"/>
-          <w:szCs w:val="18"/>
-        </w:rPr>
-        <w:t>Um alle Nutzer in einer Datei abzuspeichern werden alle User in einer „</w:t>
-      </w:r>
-      <w:proofErr w:type="spellStart"/>
-      <w:r>
-        <w:rPr>
-          <w:rFonts w:cs="Helvetica Neue"/>
-          <w:szCs w:val="18"/>
-        </w:rPr>
-        <w:t>Userlist</w:t>
-      </w:r>
-      <w:proofErr w:type="spellEnd"/>
-      <w:r>
-        <w:rPr>
-          <w:rFonts w:cs="Helvetica Neue"/>
-          <w:szCs w:val="18"/>
-        </w:rPr>
-        <w:t xml:space="preserve">“ abgespeichert. Die </w:t>
-      </w:r>
-      <w:proofErr w:type="spellStart"/>
-      <w:r>
-        <w:rPr>
-          <w:rFonts w:cs="Helvetica Neue"/>
-          <w:szCs w:val="18"/>
-        </w:rPr>
-        <w:t>Userlist</w:t>
-      </w:r>
-      <w:proofErr w:type="spellEnd"/>
-      <w:r>
-        <w:rPr>
-          <w:rFonts w:cs="Helvetica Neue"/>
-          <w:szCs w:val="18"/>
-        </w:rPr>
-        <w:t xml:space="preserve"> besteht dann aus allen Usern, die am </w:t>
-      </w:r>
-      <w:proofErr w:type="spellStart"/>
-      <w:r>
-        <w:rPr>
-          <w:rFonts w:cs="Helvetica Neue"/>
-          <w:szCs w:val="18"/>
-        </w:rPr>
-        <w:t>Social</w:t>
-      </w:r>
-      <w:proofErr w:type="spellEnd"/>
-      <w:r>
-        <w:rPr>
-          <w:rFonts w:cs="Helvetica Neue"/>
-          <w:szCs w:val="18"/>
-        </w:rPr>
         <w:t xml:space="preserve"> Ticker teilnehmen.</w:t>
       </w:r>
       <w:r>
@@ -3716,19 +3717,6 @@
         </w:rPr>
         <w:footnoteReference w:id="2"/>
       </w:r>
-    </w:p>
-    <w:p>
-      <w:pPr>
-        <w:widowControl w:val="0"/>
-        <w:autoSpaceDE w:val="0"/>
-        <w:autoSpaceDN w:val="0"/>
-        <w:adjustRightInd w:val="0"/>
-        <w:spacing w:after="240"/>
-        <w:rPr>
-          <w:rFonts w:cs="Helvetica Neue"/>
-          <w:szCs w:val="18"/>
-        </w:rPr>
-      </w:pPr>
     </w:p>
     <w:p>
       <w:pPr>
@@ -4133,7 +4121,6 @@
           <w:sz w:val="20"/>
           <w:szCs w:val="20"/>
         </w:rPr>
-        <w:lastRenderedPageBreak/>
         <w:t xml:space="preserve">        </w:t>
       </w:r>
       <w:r>
@@ -6766,7 +6753,6 @@
           <w:sz w:val="20"/>
           <w:szCs w:val="20"/>
         </w:rPr>
-        <w:lastRenderedPageBreak/>
         <w:t xml:space="preserve">        </w:t>
       </w:r>
       <w:r>
@@ -7213,6 +7199,7 @@
           <w:sz w:val="20"/>
           <w:szCs w:val="20"/>
         </w:rPr>
+        <w:lastRenderedPageBreak/>
         <w:t xml:space="preserve">     </w:t>
       </w:r>
       <w:r>
@@ -9521,11 +9508,11 @@
           <w:rFonts w:cs="Times"/>
         </w:rPr>
       </w:pPr>
-      <w:bookmarkStart w:id="6" w:name="_Toc233030519"/>
+      <w:bookmarkStart w:id="5" w:name="_Toc233030519"/>
       <w:r>
         <w:t>Events</w:t>
       </w:r>
-      <w:bookmarkEnd w:id="6"/>
+      <w:bookmarkEnd w:id="5"/>
     </w:p>
     <w:p>
       <w:pPr>
@@ -9560,7 +9547,37 @@
           <w:rFonts w:cs="Helvetica Neue"/>
           <w:szCs w:val="18"/>
         </w:rPr>
-        <w:t xml:space="preserve"> ein Fußball- oder Handballspiel) erstellt und verwaltet werden. Ein Event benötigt natürlich eine eindeutige Kennung. </w:t>
+        <w:t xml:space="preserve"> ein Fußball- oder Handballspiel) erstellt und verwaltet werden. Ein Event benötigt natürlich eine eindeutige Kennung. Der Name wäre hierbei nicht in jedem Fall eindeutig. Deswegen wird eine ID zur einfacheren Verwaltung erstellt. Eventname gibt an um welches Thema der Ticker überhaupt geht. Der </w:t>
+      </w:r>
+      <w:proofErr w:type="spellStart"/>
+      <w:r>
+        <w:rPr>
+          <w:rFonts w:cs="Helvetica Neue"/>
+          <w:szCs w:val="18"/>
+        </w:rPr>
+        <w:t>Eventadmin</w:t>
+      </w:r>
+      <w:proofErr w:type="spellEnd"/>
+      <w:r>
+        <w:rPr>
+          <w:rFonts w:cs="Helvetica Neue"/>
+          <w:szCs w:val="18"/>
+        </w:rPr>
+        <w:t xml:space="preserve"> ist sofort der User, </w:t>
+      </w:r>
+      <w:r>
+        <w:rPr>
+          <w:rFonts w:cs="Helvetica Neue"/>
+          <w:szCs w:val="18"/>
+        </w:rPr>
+        <w:t>welcher</w:t>
+      </w:r>
+      <w:r>
+        <w:rPr>
+          <w:rFonts w:cs="Helvetica Neue"/>
+          <w:szCs w:val="18"/>
+        </w:rPr>
+        <w:t xml:space="preserve"> das Event erstellt hat. Auch interessant für den User ist es, um welchen Typ es von Event handelt. Also ob es ein Football-, Faustball- oder doch Golfspiel ist. Ein Event kann von </w:t>
       </w:r>
       <w:r>
         <w:rPr>
@@ -9568,37 +9585,7 @@
           <w:szCs w:val="18"/>
         </w:rPr>
         <w:lastRenderedPageBreak/>
-        <w:t xml:space="preserve">Der Name wäre hierbei nicht in jedem Fall eindeutig. Deswegen wird eine ID zur einfacheren Verwaltung erstellt. Eventname gibt an um welches Thema der Ticker überhaupt geht. Der </w:t>
-      </w:r>
-      <w:proofErr w:type="spellStart"/>
-      <w:r>
-        <w:rPr>
-          <w:rFonts w:cs="Helvetica Neue"/>
-          <w:szCs w:val="18"/>
-        </w:rPr>
-        <w:t>Eventadmin</w:t>
-      </w:r>
-      <w:proofErr w:type="spellEnd"/>
-      <w:r>
-        <w:rPr>
-          <w:rFonts w:cs="Helvetica Neue"/>
-          <w:szCs w:val="18"/>
-        </w:rPr>
-        <w:t xml:space="preserve"> ist sofort der User, </w:t>
-      </w:r>
-      <w:r>
-        <w:rPr>
-          <w:rFonts w:cs="Helvetica Neue"/>
-          <w:szCs w:val="18"/>
-        </w:rPr>
-        <w:t>welcher</w:t>
-      </w:r>
-      <w:r>
-        <w:rPr>
-          <w:rFonts w:cs="Helvetica Neue"/>
-          <w:szCs w:val="18"/>
-        </w:rPr>
-        <w:t xml:space="preserve"> das Event erstellt hat. Auch interessant für den User ist es, um welchen Typ es von Event handelt. Also ob es ein Football-, Faustball- oder doch Golfspiel ist. Ein Event kann von anderen Usern bewertet werden. Die Wertung wird abgespeichert und automatisch verrechnet.</w:t>
+        <w:t>anderen Usern bewertet werden. Die Wertung wird abgespeichert und automatisch verrechnet.</w:t>
       </w:r>
     </w:p>
     <w:p>
@@ -10037,17 +10024,54 @@
     <w:p>
       <w:pPr>
         <w:rPr>
-          <w:rFonts w:cs="Times"/>
-          <w:b/>
-          <w:sz w:val="36"/>
-        </w:rPr>
-      </w:pPr>
-      <w:r>
-        <w:rPr>
           <w:b/>
           <w:sz w:val="28"/>
         </w:rPr>
+      </w:pPr>
+      <w:r>
+        <w:rPr>
+          <w:b/>
+          <w:sz w:val="28"/>
+        </w:rPr>
         <w:t>Restriktionen:</w:t>
+      </w:r>
+    </w:p>
+    <w:p>
+      <w:pPr>
+        <w:rPr>
+          <w:rFonts w:cs="Helvetica Neue"/>
+          <w:szCs w:val="18"/>
+        </w:rPr>
+      </w:pPr>
+      <w:r>
+        <w:rPr>
+          <w:rFonts w:cs="Helvetica Neue"/>
+          <w:szCs w:val="18"/>
+        </w:rPr>
+        <w:t>Damit der Eventname nicht zu lang</w:t>
+      </w:r>
+      <w:r>
+        <w:rPr>
+          <w:rFonts w:cs="Helvetica Neue"/>
+          <w:szCs w:val="18"/>
+        </w:rPr>
+        <w:t xml:space="preserve"> wird, ist es sinnvoll ihn auf maximal 100 Zeichen zu begrenzen und, um Spam oder unsinnige Events zu verhindern, sollten diese mindestens 5 Zeichen lang sein.  Zuerst war es so gedacht, dass man einen </w:t>
+      </w:r>
+      <w:proofErr w:type="spellStart"/>
+      <w:r>
+        <w:rPr>
+          <w:rFonts w:cs="Helvetica Neue"/>
+          <w:szCs w:val="18"/>
+        </w:rPr>
+        <w:t>Eventtyp</w:t>
+      </w:r>
+      <w:proofErr w:type="spellEnd"/>
+      <w:r>
+        <w:rPr>
+          <w:rFonts w:cs="Helvetica Neue"/>
+          <w:szCs w:val="18"/>
+        </w:rPr>
+        <w:t xml:space="preserve"> nur aus einer Liste von Events auswählen durfte. Doch es wurde nicht umgesetzt, da der Nutzer sonst zu beschränkt bei der Erstellung gewesen wäre, da es auch ausgefallene Sportarten gibt, die auch ihre Anhänger besitzen. Die Eventbewertung der Events sollte auf einer Skala von 1 bis 10 sein, dies bietet genügend Abstufungen, um die Qualität gut zu differenzieren.</w:t>
       </w:r>
     </w:p>
     <w:p>
@@ -10200,6 +10224,13 @@
         </w:rPr>
         <w:t xml:space="preserve"> 10</w:t>
       </w:r>
+      <w:r>
+        <w:rPr>
+          <w:rFonts w:cs="Helvetica Neue"/>
+          <w:szCs w:val="18"/>
+        </w:rPr>
+        <w:t xml:space="preserve"> &amp; &gt;0</w:t>
+      </w:r>
     </w:p>
     <w:p>
       <w:pPr>
@@ -10222,11 +10253,11 @@
           <w:rFonts w:cs="Times"/>
         </w:rPr>
       </w:pPr>
-      <w:bookmarkStart w:id="7" w:name="_Toc233030520"/>
+      <w:bookmarkStart w:id="6" w:name="_Toc233030520"/>
       <w:r>
         <w:t>Eventcontent</w:t>
       </w:r>
-      <w:bookmarkEnd w:id="7"/>
+      <w:bookmarkEnd w:id="6"/>
     </w:p>
     <w:p>
       <w:pPr>
@@ -10545,6 +10576,7 @@
           <w:rFonts w:cs="Helvetica Neue"/>
           <w:szCs w:val="18"/>
         </w:rPr>
+        <w:lastRenderedPageBreak/>
         <w:t>E</w:t>
       </w:r>
       <w:r>
@@ -10709,7 +10741,6 @@
           <w:rFonts w:cs="Helvetica Neue"/>
           <w:szCs w:val="18"/>
         </w:rPr>
-        <w:lastRenderedPageBreak/>
         <w:t>aktuellerStand</w:t>
       </w:r>
       <w:proofErr w:type="spellEnd"/>
@@ -10754,17 +10785,47 @@
     <w:p>
       <w:pPr>
         <w:rPr>
-          <w:rFonts w:cs="Times"/>
-          <w:b/>
-          <w:sz w:val="36"/>
-        </w:rPr>
-      </w:pPr>
-      <w:r>
-        <w:rPr>
           <w:b/>
           <w:sz w:val="28"/>
         </w:rPr>
+      </w:pPr>
+      <w:r>
+        <w:rPr>
+          <w:b/>
+          <w:sz w:val="28"/>
+        </w:rPr>
         <w:t>Restriktionen:</w:t>
+      </w:r>
+    </w:p>
+    <w:p>
+      <w:pPr>
+        <w:rPr>
+          <w:rFonts w:cs="Helvetica Neue"/>
+          <w:szCs w:val="18"/>
+        </w:rPr>
+      </w:pPr>
+      <w:r>
+        <w:rPr>
+          <w:rFonts w:cs="Helvetica Neue"/>
+          <w:szCs w:val="18"/>
+        </w:rPr>
+        <w:t xml:space="preserve">Die Restriktionen beim </w:t>
+      </w:r>
+      <w:proofErr w:type="spellStart"/>
+      <w:r>
+        <w:rPr>
+          <w:rFonts w:cs="Helvetica Neue"/>
+          <w:szCs w:val="18"/>
+        </w:rPr>
+        <w:t>Eventcontet</w:t>
+      </w:r>
+      <w:proofErr w:type="spellEnd"/>
+      <w:r>
+        <w:rPr>
+          <w:rFonts w:cs="Helvetica Neue"/>
+          <w:szCs w:val="18"/>
+        </w:rPr>
+        <w:t xml:space="preserve"> sind nicht zu eng gewählt, da es jedem selbst überlassen wird, wie viel oder wie wenig man schreibt. Beiträge und Kommentare sollten aber schon eine mindestlänge von 3 Zeichen besitzen, damit es nicht zu unnötigen Spam kommt.</w:t>
       </w:r>
     </w:p>
     <w:p>
@@ -10863,12 +10924,12 @@
           <w:rFonts w:cs="Times"/>
         </w:rPr>
       </w:pPr>
-      <w:bookmarkStart w:id="8" w:name="_Toc233030521"/>
+      <w:bookmarkStart w:id="7" w:name="_Toc233030521"/>
       <w:r>
         <w:lastRenderedPageBreak/>
         <w:t>Kommunikationsabläufe und Interaktion</w:t>
       </w:r>
-      <w:bookmarkEnd w:id="8"/>
+      <w:bookmarkEnd w:id="7"/>
     </w:p>
     <w:p>
       <w:pPr>
@@ -10950,11 +11011,11 @@
       <w:pPr>
         <w:pStyle w:val="berschrift2"/>
       </w:pPr>
-      <w:bookmarkStart w:id="9" w:name="_Toc233030522"/>
+      <w:bookmarkStart w:id="8" w:name="_Toc233030522"/>
       <w:r>
         <w:t>Synchrone Datenübertragung</w:t>
       </w:r>
-      <w:bookmarkEnd w:id="9"/>
+      <w:bookmarkEnd w:id="8"/>
     </w:p>
     <w:p>
       <w:pPr>
@@ -10994,11 +11055,11 @@
       <w:pPr>
         <w:pStyle w:val="berschrift2"/>
       </w:pPr>
-      <w:bookmarkStart w:id="10" w:name="_Toc233030523"/>
+      <w:bookmarkStart w:id="9" w:name="_Toc233030523"/>
       <w:r>
         <w:t>Asynchrone Datenübertragung</w:t>
       </w:r>
-      <w:bookmarkEnd w:id="10"/>
+      <w:bookmarkEnd w:id="9"/>
     </w:p>
     <w:p>
       <w:pPr>
@@ -11116,8 +11177,8 @@
           <w:sz w:val="32"/>
         </w:rPr>
         <w:drawing>
-          <wp:inline distT="0" distB="0" distL="0" distR="0" wp14:anchorId="21D42515" wp14:editId="629F6201">
-            <wp:extent cx="5969000" cy="2489200"/>
+          <wp:inline distT="0" distB="0" distL="0" distR="0" wp14:anchorId="21D42515" wp14:editId="353D0124">
+            <wp:extent cx="6402503" cy="2669980"/>
             <wp:effectExtent l="0" t="0" r="0" b="0"/>
             <wp:docPr id="187" name="Bild 187" descr="Macintosh HD:Users:Ben:Desktop:xcjO0RS.png"/>
             <wp:cNvGraphicFramePr>
@@ -11148,7 +11209,7 @@
                   <pic:spPr bwMode="auto">
                     <a:xfrm>
                       <a:off x="0" y="0"/>
-                      <a:ext cx="5969000" cy="2489200"/>
+                      <a:ext cx="6402503" cy="2669980"/>
                     </a:xfrm>
                     <a:prstGeom prst="rect">
                       <a:avLst/>
@@ -11169,7 +11230,7 @@
       <w:pPr>
         <w:pStyle w:val="berschrift1"/>
       </w:pPr>
-      <w:bookmarkStart w:id="11" w:name="_Toc233030524"/>
+      <w:bookmarkStart w:id="10" w:name="_Toc233030524"/>
       <w:r>
         <w:lastRenderedPageBreak/>
         <w:t xml:space="preserve">Ressourcen und </w:t>
@@ -11177,17 +11238,17 @@
       <w:r>
         <w:t>die Semantik der HTTP-Operationen</w:t>
       </w:r>
+      <w:bookmarkEnd w:id="10"/>
+    </w:p>
+    <w:p>
+      <w:pPr>
+        <w:pStyle w:val="berschrift2"/>
+      </w:pPr>
+      <w:bookmarkStart w:id="11" w:name="_Toc233030525"/>
+      <w:r>
+        <w:t>Ressourcen:</w:t>
+      </w:r>
       <w:bookmarkEnd w:id="11"/>
-    </w:p>
-    <w:p>
-      <w:pPr>
-        <w:pStyle w:val="berschrift2"/>
-      </w:pPr>
-      <w:bookmarkStart w:id="12" w:name="_Toc233030525"/>
-      <w:r>
-        <w:t>Ressourcen:</w:t>
-      </w:r>
-      <w:bookmarkEnd w:id="12"/>
     </w:p>
     <w:p>
       <w:pPr>
@@ -11291,7 +11352,7 @@
       <w:pPr>
         <w:pStyle w:val="berschrift2"/>
       </w:pPr>
-      <w:bookmarkStart w:id="13" w:name="_Toc233030526"/>
+      <w:bookmarkStart w:id="12" w:name="_Toc233030526"/>
       <w:r>
         <w:t>HTTP-Operationen</w:t>
       </w:r>
@@ -11299,9 +11360,25 @@
         <w:t xml:space="preserve"> (Verben)</w:t>
       </w:r>
       <w:r>
+        <w:rPr>
+          <w:rStyle w:val="Funotenzeichen"/>
+          <w:rFonts w:cs="Helvetica Neue"/>
+          <w:szCs w:val="18"/>
+        </w:rPr>
+        <w:t xml:space="preserve"> </w:t>
+      </w:r>
+      <w:r>
+        <w:rPr>
+          <w:rStyle w:val="Funotenzeichen"/>
+          <w:rFonts w:cs="Helvetica Neue"/>
+          <w:szCs w:val="18"/>
+        </w:rPr>
+        <w:footnoteReference w:id="5"/>
+      </w:r>
+      <w:r>
         <w:t>:</w:t>
       </w:r>
-      <w:bookmarkEnd w:id="13"/>
+      <w:bookmarkEnd w:id="12"/>
     </w:p>
     <w:p>
       <w:pPr>
@@ -11517,11 +11594,11 @@
           <w:rFonts w:cs="Times"/>
         </w:rPr>
       </w:pPr>
-      <w:bookmarkStart w:id="14" w:name="_Toc233030527"/>
+      <w:bookmarkStart w:id="13" w:name="_Toc233030527"/>
       <w:r>
         <w:t>User:</w:t>
       </w:r>
-      <w:bookmarkEnd w:id="14"/>
+      <w:bookmarkEnd w:id="13"/>
     </w:p>
     <w:p>
       <w:pPr>
@@ -11556,7 +11633,21 @@
           <w:rFonts w:cs="Helvetica Neue"/>
           <w:szCs w:val="18"/>
         </w:rPr>
-        <w:t xml:space="preserve"> Tickers“. Ein Nutzer muss zum einen auf alle bereits bestehenden Nutzer zugreifen, sowie sich selbst bearbeiten können.  Im Mittelpunkt der Applikation steht das Verwalten und einsehen aller Events. Ein Nutzer kann sich alle bereits bestehenden Events anzeigen lassen, und auch bestimmten Events beitreten. Als Nutzer besitzt man in der Applikation dann die Fähigkeit, Beiträge vom Admin zu Kommentieren.</w:t>
+        <w:t xml:space="preserve"> Tickers“. Ein Nutzer muss zum einen auf alle bereits bestehenden Nutzer zugreifen, sowie sich selbst bearbeiten können.  Im Mittelpunkt der Appli</w:t>
+      </w:r>
+      <w:r>
+        <w:rPr>
+          <w:rFonts w:cs="Helvetica Neue"/>
+          <w:szCs w:val="18"/>
+        </w:rPr>
+        <w:t>kation steht das Verwalten und E</w:t>
+      </w:r>
+      <w:r>
+        <w:rPr>
+          <w:rFonts w:cs="Helvetica Neue"/>
+          <w:szCs w:val="18"/>
+        </w:rPr>
+        <w:t>insehen aller Events. Ein Nutzer kann sich alle bereits bestehenden Events anzeigen lassen, und auch bestimmten Events beitreten. Als Nutzer besitzt man in der Applikation dann die Fähigkeit, Beiträge vom Admin zu Kommentieren.</w:t>
       </w:r>
     </w:p>
     <w:p>
@@ -11590,7 +11681,54 @@
           <w:rFonts w:cs="Helvetica Neue"/>
           <w:szCs w:val="18"/>
         </w:rPr>
-        <w:t xml:space="preserve"> einen Nutzer eindeutig identifizieren.</w:t>
+        <w:t xml:space="preserve"> einen Nutzer eindeutig </w:t>
+      </w:r>
+      <w:r>
+        <w:rPr>
+          <w:rFonts w:cs="Helvetica Neue"/>
+          <w:szCs w:val="18"/>
+        </w:rPr>
+        <w:lastRenderedPageBreak/>
+        <w:t>identifizieren.</w:t>
+      </w:r>
+      <w:r>
+        <w:rPr>
+          <w:rFonts w:cs="Helvetica Neue"/>
+          <w:szCs w:val="18"/>
+        </w:rPr>
+        <w:t xml:space="preserve"> Diese werden als </w:t>
+      </w:r>
+      <w:proofErr w:type="spellStart"/>
+      <w:r>
+        <w:rPr>
+          <w:rFonts w:cs="Helvetica Neue"/>
+          <w:szCs w:val="18"/>
+        </w:rPr>
+        <w:t>PathParams</w:t>
+      </w:r>
+      <w:proofErr w:type="spellEnd"/>
+      <w:r>
+        <w:rPr>
+          <w:rFonts w:cs="Helvetica Neue"/>
+          <w:szCs w:val="18"/>
+        </w:rPr>
+        <w:t xml:space="preserve"> benutzt. Was </w:t>
+      </w:r>
+      <w:proofErr w:type="spellStart"/>
+      <w:r>
+        <w:rPr>
+          <w:rFonts w:cs="Helvetica Neue"/>
+          <w:szCs w:val="18"/>
+        </w:rPr>
+        <w:t>PathParams</w:t>
+      </w:r>
+      <w:proofErr w:type="spellEnd"/>
+      <w:r>
+        <w:rPr>
+          <w:rFonts w:cs="Helvetica Neue"/>
+          <w:szCs w:val="18"/>
+        </w:rPr>
+        <w:t xml:space="preserve"> sind, wird in einem späteren Abschnitt erklärt.</w:t>
       </w:r>
       <w:r>
         <w:rPr>
@@ -11610,7 +11748,7 @@
     <w:tbl>
       <w:tblPr>
         <w:tblStyle w:val="Tabellenraster"/>
-        <w:tblpPr w:leftFromText="141" w:rightFromText="141" w:vertAnchor="page" w:horzAnchor="page" w:tblpX="1526" w:tblpY="2678"/>
+        <w:tblpPr w:leftFromText="141" w:rightFromText="141" w:vertAnchor="page" w:horzAnchor="page" w:tblpX="1526" w:tblpY="2318"/>
         <w:tblW w:w="9781" w:type="dxa"/>
         <w:tblLook w:val="04A0" w:firstRow="1" w:lastRow="0" w:firstColumn="1" w:lastColumn="0" w:noHBand="0" w:noVBand="1"/>
       </w:tblPr>
@@ -11647,7 +11785,6 @@
                 <w:sz w:val="28"/>
                 <w:szCs w:val="28"/>
               </w:rPr>
-              <w:lastRenderedPageBreak/>
               <w:t>Operationen</w:t>
             </w:r>
           </w:p>
@@ -12105,43 +12242,29 @@
     </w:tbl>
     <w:p>
       <w:pPr>
+        <w:pStyle w:val="berschrift2"/>
+      </w:pPr>
+    </w:p>
+    <w:p>
+      <w:pPr>
+        <w:pStyle w:val="berschrift2"/>
+        <w:rPr>
+          <w:rFonts w:cs="Times"/>
+        </w:rPr>
+      </w:pPr>
+      <w:bookmarkStart w:id="14" w:name="_Toc233030528"/>
+      <w:r>
+        <w:t>Admin (Ersteller eines Events):</w:t>
+      </w:r>
+      <w:bookmarkEnd w:id="14"/>
+    </w:p>
+    <w:p>
+      <w:pPr>
         <w:widowControl w:val="0"/>
         <w:autoSpaceDE w:val="0"/>
         <w:autoSpaceDN w:val="0"/>
         <w:adjustRightInd w:val="0"/>
         <w:spacing w:after="240"/>
-        <w:ind w:left="1416" w:hanging="1416"/>
-        <w:rPr>
-          <w:rFonts w:cs="Helvetica Neue"/>
-          <w:szCs w:val="22"/>
-        </w:rPr>
-      </w:pPr>
-    </w:p>
-    <w:p>
-      <w:pPr>
-        <w:pStyle w:val="berschrift2"/>
-      </w:pPr>
-    </w:p>
-    <w:p>
-      <w:pPr>
-        <w:pStyle w:val="berschrift2"/>
-        <w:rPr>
-          <w:rFonts w:cs="Times"/>
-        </w:rPr>
-      </w:pPr>
-      <w:bookmarkStart w:id="15" w:name="_Toc233030528"/>
-      <w:r>
-        <w:t>Admin (Ersteller eines Events):</w:t>
-      </w:r>
-      <w:bookmarkEnd w:id="15"/>
-    </w:p>
-    <w:p>
-      <w:pPr>
-        <w:widowControl w:val="0"/>
-        <w:autoSpaceDE w:val="0"/>
-        <w:autoSpaceDN w:val="0"/>
-        <w:adjustRightInd w:val="0"/>
-        <w:spacing w:after="240"/>
         <w:rPr>
           <w:rFonts w:cs="Helvetica Neue"/>
           <w:szCs w:val="18"/>
@@ -12154,19 +12277,6 @@
         </w:rPr>
         <w:t>Ein Admin hat andere Rechte bzw. andere Funktionen als ein normaler Nutzer, der auf einen Ticker zugreift. Er hat die volle Kontrolle, kann Spielstände aktualisieren, Beiträge löschen und überhaupt den Ticker erst mit wichtigen Informationen - den Beiträgen - füllen. Dem Admin stehen zusätzlich die Funktionen der User zur Verfügung.</w:t>
       </w:r>
-    </w:p>
-    <w:p>
-      <w:pPr>
-        <w:widowControl w:val="0"/>
-        <w:autoSpaceDE w:val="0"/>
-        <w:autoSpaceDN w:val="0"/>
-        <w:adjustRightInd w:val="0"/>
-        <w:spacing w:after="240"/>
-        <w:rPr>
-          <w:rFonts w:cs="Helvetica Neue"/>
-          <w:szCs w:val="18"/>
-        </w:rPr>
-      </w:pPr>
     </w:p>
     <w:tbl>
       <w:tblPr>
@@ -12595,7 +12705,7 @@
       <w:pPr>
         <w:pStyle w:val="berschrift1"/>
       </w:pPr>
-      <w:bookmarkStart w:id="16" w:name="_Toc233030529"/>
+      <w:bookmarkStart w:id="15" w:name="_Toc233030529"/>
       <w:proofErr w:type="spellStart"/>
       <w:r>
         <w:lastRenderedPageBreak/>
@@ -12605,26 +12715,26 @@
       <w:r>
         <w:t xml:space="preserve"> Webservice</w:t>
       </w:r>
+      <w:bookmarkEnd w:id="15"/>
+      <w:r>
+        <w:t xml:space="preserve"> </w:t>
+      </w:r>
+    </w:p>
+    <w:p>
+      <w:pPr>
+        <w:pStyle w:val="berschrift2"/>
+        <w:rPr>
+          <w:rFonts w:cs="Times"/>
+        </w:rPr>
+      </w:pPr>
+      <w:bookmarkStart w:id="16" w:name="_Toc233030530"/>
+      <w:r>
+        <w:t xml:space="preserve">Grundlagen zur </w:t>
+      </w:r>
+      <w:r>
+        <w:t>Implementierung der Operationen</w:t>
+      </w:r>
       <w:bookmarkEnd w:id="16"/>
-      <w:r>
-        <w:t xml:space="preserve"> </w:t>
-      </w:r>
-    </w:p>
-    <w:p>
-      <w:pPr>
-        <w:pStyle w:val="berschrift2"/>
-        <w:rPr>
-          <w:rFonts w:cs="Times"/>
-        </w:rPr>
-      </w:pPr>
-      <w:bookmarkStart w:id="17" w:name="_Toc233030530"/>
-      <w:r>
-        <w:t xml:space="preserve">Grundlagen zur </w:t>
-      </w:r>
-      <w:r>
-        <w:t>Implementierung der Operationen</w:t>
-      </w:r>
-      <w:bookmarkEnd w:id="17"/>
     </w:p>
     <w:p>
       <w:pPr>
@@ -13339,7 +13449,7 @@
           <w:rFonts w:cs="Times"/>
         </w:rPr>
       </w:pPr>
-      <w:bookmarkStart w:id="18" w:name="_Toc233030531"/>
+      <w:bookmarkStart w:id="17" w:name="_Toc233030531"/>
       <w:r>
         <w:t xml:space="preserve">Implementierung der </w:t>
       </w:r>
@@ -13349,7 +13459,7 @@
       <w:r>
         <w:t>Operationen</w:t>
       </w:r>
-      <w:bookmarkEnd w:id="18"/>
+      <w:bookmarkEnd w:id="17"/>
     </w:p>
     <w:p>
       <w:pPr>
@@ -13704,7 +13814,7 @@
           <w:rFonts w:cs="Times"/>
         </w:rPr>
       </w:pPr>
-      <w:bookmarkStart w:id="19" w:name="_Toc233030532"/>
+      <w:bookmarkStart w:id="18" w:name="_Toc233030532"/>
       <w:r>
         <w:t xml:space="preserve">Implementierung der </w:t>
       </w:r>
@@ -13714,7 +13824,7 @@
       <w:r>
         <w:t>Operationen</w:t>
       </w:r>
-      <w:bookmarkEnd w:id="19"/>
+      <w:bookmarkEnd w:id="18"/>
     </w:p>
     <w:p>
       <w:pPr>
@@ -15064,7 +15174,7 @@
           <w:rFonts w:cs="Times"/>
         </w:rPr>
       </w:pPr>
-      <w:bookmarkStart w:id="20" w:name="_Toc233030533"/>
+      <w:bookmarkStart w:id="19" w:name="_Toc233030533"/>
       <w:r>
         <w:t xml:space="preserve">Implementierung der </w:t>
       </w:r>
@@ -15074,7 +15184,7 @@
       <w:r>
         <w:t>Operationen</w:t>
       </w:r>
-      <w:bookmarkEnd w:id="20"/>
+      <w:bookmarkEnd w:id="19"/>
     </w:p>
     <w:p>
       <w:pPr>
@@ -15590,7 +15700,7 @@
           <w:rFonts w:cs="Times"/>
         </w:rPr>
       </w:pPr>
-      <w:bookmarkStart w:id="21" w:name="_Toc233030534"/>
+      <w:bookmarkStart w:id="20" w:name="_Toc233030534"/>
       <w:r>
         <w:t xml:space="preserve">Implementierung der </w:t>
       </w:r>
@@ -15600,7 +15710,7 @@
       <w:r>
         <w:t>Operationen</w:t>
       </w:r>
-      <w:bookmarkEnd w:id="21"/>
+      <w:bookmarkEnd w:id="20"/>
     </w:p>
     <w:p>
       <w:pPr>
@@ -16017,12 +16127,12 @@
           <w:rFonts w:cs="Times"/>
         </w:rPr>
       </w:pPr>
-      <w:bookmarkStart w:id="22" w:name="_Toc233030535"/>
+      <w:bookmarkStart w:id="21" w:name="_Toc233030535"/>
       <w:proofErr w:type="spellStart"/>
       <w:r>
         <w:t>PathParams</w:t>
       </w:r>
-      <w:bookmarkEnd w:id="22"/>
+      <w:bookmarkEnd w:id="21"/>
       <w:proofErr w:type="spellEnd"/>
     </w:p>
     <w:p>
@@ -16339,12 +16449,12 @@
           <w:szCs w:val="18"/>
         </w:rPr>
       </w:pPr>
-      <w:bookmarkStart w:id="23" w:name="_Toc233030536"/>
+      <w:bookmarkStart w:id="22" w:name="_Toc233030536"/>
       <w:proofErr w:type="spellStart"/>
       <w:r>
         <w:t>QueryParams</w:t>
       </w:r>
-      <w:bookmarkEnd w:id="23"/>
+      <w:bookmarkEnd w:id="22"/>
       <w:proofErr w:type="spellEnd"/>
     </w:p>
     <w:p>
@@ -17240,33 +17350,36 @@
       <w:pPr>
         <w:pStyle w:val="berschrift1"/>
       </w:pPr>
-      <w:bookmarkStart w:id="24" w:name="_Toc233030537"/>
+      <w:bookmarkStart w:id="23" w:name="_Toc233030537"/>
       <w:r>
         <w:lastRenderedPageBreak/>
         <w:t>Clientseitige Operationen</w:t>
       </w:r>
+      <w:bookmarkEnd w:id="23"/>
+    </w:p>
+    <w:p>
+      <w:r>
+        <w:t>Dem Client muss die Möglichkeit geboten werden auf alle Daten des Servers zuzugreifen bzw. muss er auch neue URIs anlegen können.  Er soll sich zusätzlich nicht um die Namensgebung kümmern, da dies alles das System übernehm</w:t>
+      </w:r>
+      <w:r>
+        <w:t>en</w:t>
+      </w:r>
+      <w:r>
+        <w:t xml:space="preserve"> soll.</w:t>
+      </w:r>
+      <w:r>
+        <w:t xml:space="preserve"> Primär sollten deswegen GET und POST implementiert werden.</w:t>
+      </w:r>
+    </w:p>
+    <w:p>
+      <w:pPr>
+        <w:pStyle w:val="berschrift2"/>
+      </w:pPr>
+      <w:bookmarkStart w:id="24" w:name="_Toc233030538"/>
+      <w:r>
+        <w:t>Clientseitige GET-Abfrage</w:t>
+      </w:r>
       <w:bookmarkEnd w:id="24"/>
-    </w:p>
-    <w:p>
-      <w:r>
-        <w:t>Dem Client muss die Möglichkeit geboten werden auf alle Daten des Servers zuzugreifen bzw. muss er auch neue URIs anlegen können.  Er soll sich zusätzlich nicht um die Namensgebung kümmern, da dies alles das System übernehm</w:t>
-      </w:r>
-      <w:r>
-        <w:t>en</w:t>
-      </w:r>
-      <w:r>
-        <w:t xml:space="preserve"> soll.</w:t>
-      </w:r>
-    </w:p>
-    <w:p>
-      <w:pPr>
-        <w:pStyle w:val="berschrift2"/>
-      </w:pPr>
-      <w:bookmarkStart w:id="25" w:name="_Toc233030538"/>
-      <w:r>
-        <w:t>Clientseitige GET-Abfrage</w:t>
-      </w:r>
-      <w:bookmarkEnd w:id="25"/>
     </w:p>
     <w:p>
       <w:r>
@@ -17691,14 +17804,14 @@
       <w:pPr>
         <w:pStyle w:val="berschrift2"/>
       </w:pPr>
-      <w:bookmarkStart w:id="26" w:name="_Toc233030539"/>
+      <w:bookmarkStart w:id="25" w:name="_Toc233030539"/>
       <w:r>
         <w:t>Clientseitige POST-</w:t>
       </w:r>
       <w:r>
         <w:t>Methode</w:t>
       </w:r>
-      <w:bookmarkEnd w:id="26"/>
+      <w:bookmarkEnd w:id="25"/>
     </w:p>
     <w:p>
       <w:r>
@@ -18770,12 +18883,12 @@
       <w:pPr>
         <w:pStyle w:val="berschrift1"/>
       </w:pPr>
-      <w:bookmarkStart w:id="27" w:name="_Toc233030540"/>
+      <w:bookmarkStart w:id="26" w:name="_Toc233030540"/>
       <w:r>
         <w:lastRenderedPageBreak/>
         <w:t>Konzeption + XMPP Server einrichten</w:t>
       </w:r>
-      <w:bookmarkEnd w:id="27"/>
+      <w:bookmarkEnd w:id="26"/>
       <w:r>
         <w:t xml:space="preserve"> </w:t>
       </w:r>
@@ -18849,7 +18962,7 @@
           <w:rFonts w:cs="Times"/>
         </w:rPr>
       </w:pPr>
-      <w:bookmarkStart w:id="28" w:name="_Toc233030541"/>
+      <w:bookmarkStart w:id="27" w:name="_Toc233030541"/>
       <w:proofErr w:type="spellStart"/>
       <w:r>
         <w:t>Leafs</w:t>
@@ -18858,7 +18971,7 @@
       <w:r>
         <w:t xml:space="preserve"> (Topics)</w:t>
       </w:r>
-      <w:bookmarkEnd w:id="28"/>
+      <w:bookmarkEnd w:id="27"/>
     </w:p>
     <w:p>
       <w:pPr>
@@ -18949,6 +19062,13 @@
         </w:rPr>
         <w:t xml:space="preserve"> Also sind alle Nachrichten die sobald man sich in einem Event befindet asynchron.</w:t>
       </w:r>
+      <w:r>
+        <w:rPr>
+          <w:rFonts w:cs="Helvetica Neue"/>
+          <w:szCs w:val="18"/>
+        </w:rPr>
+        <w:t xml:space="preserve"> </w:t>
+      </w:r>
     </w:p>
     <w:p>
       <w:pPr>
@@ -18957,11 +19077,11 @@
           <w:rFonts w:cs="Times"/>
         </w:rPr>
       </w:pPr>
-      <w:bookmarkStart w:id="29" w:name="_Toc233030542"/>
+      <w:bookmarkStart w:id="28" w:name="_Toc233030542"/>
       <w:r>
         <w:t>Publisher</w:t>
       </w:r>
-      <w:bookmarkEnd w:id="29"/>
+      <w:bookmarkEnd w:id="28"/>
     </w:p>
     <w:p>
       <w:pPr>
@@ -18971,8 +19091,8 @@
         <w:adjustRightInd w:val="0"/>
         <w:spacing w:after="240"/>
         <w:rPr>
-          <w:rFonts w:cs="Times"/>
-          <w:sz w:val="32"/>
+          <w:rFonts w:cs="Helvetica Neue"/>
+          <w:szCs w:val="18"/>
         </w:rPr>
       </w:pPr>
       <w:r>
@@ -18994,6 +19114,13 @@
           <w:rFonts w:cs="Helvetica Neue"/>
           <w:szCs w:val="18"/>
         </w:rPr>
+        <w:t xml:space="preserve"> wer</w:t>
+      </w:r>
+      <w:r>
+        <w:rPr>
+          <w:rFonts w:cs="Helvetica Neue"/>
+          <w:szCs w:val="18"/>
+        </w:rPr>
         <w:t xml:space="preserve"> </w:t>
       </w:r>
       <w:r>
@@ -19001,13 +19128,6 @@
           <w:rFonts w:cs="Helvetica Neue"/>
           <w:szCs w:val="18"/>
         </w:rPr>
-        <w:t xml:space="preserve">der </w:t>
-      </w:r>
-      <w:r>
-        <w:rPr>
-          <w:rFonts w:cs="Helvetica Neue"/>
-          <w:szCs w:val="18"/>
-        </w:rPr>
         <w:t>sich</w:t>
       </w:r>
       <w:r>
@@ -19040,19 +19160,6 @@
         </w:rPr>
         <w:t xml:space="preserve"> </w:t>
       </w:r>
-    </w:p>
-    <w:p>
-      <w:pPr>
-        <w:pStyle w:val="berschrift2"/>
-        <w:rPr>
-          <w:rFonts w:cs="Times"/>
-        </w:rPr>
-      </w:pPr>
-      <w:bookmarkStart w:id="30" w:name="_Toc233030543"/>
-      <w:r>
-        <w:t>Subscriber</w:t>
-      </w:r>
-      <w:bookmarkEnd w:id="30"/>
     </w:p>
     <w:p>
       <w:pPr>
@@ -19062,37 +19169,62 @@
         <w:adjustRightInd w:val="0"/>
         <w:spacing w:after="240"/>
         <w:rPr>
+          <w:rFonts w:cs="Helvetica Neue"/>
+          <w:szCs w:val="18"/>
+        </w:rPr>
+      </w:pPr>
+      <w:r>
+        <w:rPr>
+          <w:rFonts w:cs="Helvetica Neue"/>
+          <w:szCs w:val="18"/>
+        </w:rPr>
+        <w:t>Damit ein Topic zu einem Event erst erstellt wird, muss sich ein User dafür entscheiden ein Event zu erstellen. Sobald er dies getan hat, wird er automatisch als Admin festgelegt und „</w:t>
+      </w:r>
+      <w:proofErr w:type="spellStart"/>
+      <w:r>
+        <w:rPr>
+          <w:rFonts w:cs="Helvetica Neue"/>
+          <w:szCs w:val="18"/>
+        </w:rPr>
+        <w:t>publisht</w:t>
+      </w:r>
+      <w:proofErr w:type="spellEnd"/>
+      <w:r>
+        <w:rPr>
+          <w:rFonts w:cs="Helvetica Neue"/>
+          <w:szCs w:val="18"/>
+        </w:rPr>
+        <w:t xml:space="preserve">“  die angelegte </w:t>
+      </w:r>
+      <w:proofErr w:type="spellStart"/>
+      <w:r>
+        <w:rPr>
+          <w:rFonts w:cs="Helvetica Neue"/>
+          <w:szCs w:val="18"/>
+        </w:rPr>
+        <w:t>Node</w:t>
+      </w:r>
+      <w:proofErr w:type="spellEnd"/>
+      <w:r>
+        <w:rPr>
+          <w:rFonts w:cs="Helvetica Neue"/>
+          <w:szCs w:val="18"/>
+        </w:rPr>
+        <w:t>.</w:t>
+      </w:r>
+    </w:p>
+    <w:p>
+      <w:pPr>
+        <w:pStyle w:val="berschrift2"/>
+        <w:rPr>
           <w:rFonts w:cs="Times"/>
-          <w:sz w:val="32"/>
-        </w:rPr>
-      </w:pPr>
-      <w:r>
-        <w:rPr>
-          <w:rFonts w:cs="Helvetica Neue"/>
-          <w:szCs w:val="18"/>
-        </w:rPr>
-        <w:t>Genauso wie jeder Publisher sein kann, ist auch jeder Subscriber der sich in einem Event befindet. Sobald man einem Event beitritt kriegt man alle neuen Beiträge und Kommentare asynchron.</w:t>
-      </w:r>
-      <w:r>
-        <w:rPr>
-          <w:rFonts w:cs="Helvetica Neue"/>
-          <w:szCs w:val="18"/>
-        </w:rPr>
-        <w:t xml:space="preserve"> Die neuen Events werden sofort auf der neuen Liste gezeigt also ist ab dem Login jeder User ein Subscriber.</w:t>
-      </w:r>
-    </w:p>
-    <w:p>
-      <w:pPr>
-        <w:pStyle w:val="berschrift2"/>
-        <w:rPr>
-          <w:rFonts w:cs="Times"/>
-        </w:rPr>
-      </w:pPr>
-      <w:bookmarkStart w:id="31" w:name="_Toc233030544"/>
-      <w:r>
-        <w:t>Zu übertragene Daten</w:t>
-      </w:r>
-      <w:bookmarkEnd w:id="31"/>
+        </w:rPr>
+      </w:pPr>
+      <w:bookmarkStart w:id="29" w:name="_Toc233030543"/>
+      <w:r>
+        <w:t>Subscriber</w:t>
+      </w:r>
+      <w:bookmarkEnd w:id="29"/>
     </w:p>
     <w:p>
       <w:pPr>
@@ -19111,73 +19243,15 @@
           <w:rFonts w:cs="Helvetica Neue"/>
           <w:szCs w:val="18"/>
         </w:rPr>
-        <w:t xml:space="preserve">Die übertragbaren Daten sind die Beiträge eines </w:t>
-      </w:r>
-      <w:proofErr w:type="spellStart"/>
-      <w:r>
-        <w:rPr>
-          <w:rFonts w:cs="Helvetica Neue"/>
-          <w:szCs w:val="18"/>
-        </w:rPr>
-        <w:t>Admins</w:t>
-      </w:r>
-      <w:proofErr w:type="spellEnd"/>
-      <w:r>
-        <w:rPr>
-          <w:rFonts w:cs="Helvetica Neue"/>
-          <w:szCs w:val="18"/>
-        </w:rPr>
-        <w:t xml:space="preserve"> und die Kommentare der User. Im Grunde genommen ist der Ticker nicht viel anders als ein Chat mit besonderer Formatierung und </w:t>
-      </w:r>
-      <w:proofErr w:type="spellStart"/>
-      <w:r>
-        <w:rPr>
-          <w:rFonts w:cs="Helvetica Neue"/>
-          <w:szCs w:val="18"/>
-        </w:rPr>
-        <w:t>Featuers</w:t>
-      </w:r>
-      <w:proofErr w:type="spellEnd"/>
-      <w:r>
-        <w:rPr>
-          <w:rFonts w:cs="Helvetica Neue"/>
-          <w:szCs w:val="18"/>
-        </w:rPr>
-        <w:t xml:space="preserve"> wie Aktueller Stand und Bewertungen.</w:t>
-      </w:r>
-      <w:r>
-        <w:rPr>
-          <w:rFonts w:cs="Helvetica Neue"/>
-          <w:szCs w:val="18"/>
-        </w:rPr>
-        <w:t xml:space="preserve"> Zusätzlich ist es sinnvoll alle aktuellen </w:t>
-      </w:r>
-      <w:proofErr w:type="spellStart"/>
-      <w:r>
-        <w:rPr>
-          <w:rFonts w:cs="Helvetica Neue"/>
-          <w:szCs w:val="18"/>
-        </w:rPr>
-        <w:t>bzw</w:t>
-      </w:r>
-      <w:proofErr w:type="spellEnd"/>
-      <w:r>
-        <w:rPr>
-          <w:rFonts w:cs="Helvetica Neue"/>
-          <w:szCs w:val="18"/>
-        </w:rPr>
-        <w:t xml:space="preserve"> neuen Events automatisch zu übertragen. Sobald also ein User seinen eigenen Ticker erstellt, kriegen alle anderen User sofort diesen zur Auswahl.</w:t>
-      </w:r>
-    </w:p>
-    <w:p>
-      <w:pPr>
-        <w:pStyle w:val="berschrift2"/>
-      </w:pPr>
-      <w:bookmarkStart w:id="32" w:name="_Toc233030545"/>
-      <w:r>
-        <w:t>XMPP Server</w:t>
-      </w:r>
-      <w:bookmarkEnd w:id="32"/>
+        <w:t>Genauso wie jeder Publisher sein kann, ist auch jeder Subscriber der sich in einem Event befindet. Sobald man einem Event beitritt kriegt man alle neuen Beiträge und Kommentare asynchron.</w:t>
+      </w:r>
+      <w:r>
+        <w:rPr>
+          <w:rFonts w:cs="Helvetica Neue"/>
+          <w:szCs w:val="18"/>
+        </w:rPr>
+        <w:t xml:space="preserve"> Die neuen Events werden sofort auf der neuen Liste gezeigt also ist ab dem Login jeder User ein Subscriber.</w:t>
+      </w:r>
     </w:p>
     <w:p>
       <w:pPr>
@@ -19187,6 +19261,188 @@
         <w:adjustRightInd w:val="0"/>
         <w:spacing w:after="240"/>
         <w:rPr>
+          <w:rFonts w:cs="Times"/>
+          <w:sz w:val="32"/>
+        </w:rPr>
+      </w:pPr>
+      <w:r>
+        <w:rPr>
+          <w:rFonts w:cs="Helvetica Neue"/>
+          <w:szCs w:val="18"/>
+        </w:rPr>
+        <w:t>Was zuerst noch zu Fehlern führte, war dass das „</w:t>
+      </w:r>
+      <w:proofErr w:type="spellStart"/>
+      <w:r>
+        <w:rPr>
+          <w:rFonts w:cs="Helvetica Neue"/>
+          <w:szCs w:val="18"/>
+        </w:rPr>
+        <w:t>Unsubscribe</w:t>
+      </w:r>
+      <w:proofErr w:type="spellEnd"/>
+      <w:r>
+        <w:rPr>
+          <w:rFonts w:cs="Helvetica Neue"/>
+          <w:szCs w:val="18"/>
+        </w:rPr>
+        <w:t xml:space="preserve">“ nicht implementiert war. Es ist nämlich wichtig, da sonst immer mehr </w:t>
+      </w:r>
+      <w:proofErr w:type="spellStart"/>
+      <w:r>
+        <w:rPr>
+          <w:rFonts w:cs="Helvetica Neue"/>
+          <w:szCs w:val="18"/>
+        </w:rPr>
+        <w:t>EventListener</w:t>
+      </w:r>
+      <w:proofErr w:type="spellEnd"/>
+      <w:r>
+        <w:rPr>
+          <w:rFonts w:cs="Helvetica Neue"/>
+          <w:szCs w:val="18"/>
+        </w:rPr>
+        <w:t xml:space="preserve"> zur selbe </w:t>
+      </w:r>
+      <w:proofErr w:type="spellStart"/>
+      <w:r>
+        <w:rPr>
+          <w:rFonts w:cs="Helvetica Neue"/>
+          <w:szCs w:val="18"/>
+        </w:rPr>
+        <w:t>Node</w:t>
+      </w:r>
+      <w:proofErr w:type="spellEnd"/>
+      <w:r>
+        <w:rPr>
+          <w:rFonts w:cs="Helvetica Neue"/>
+          <w:szCs w:val="18"/>
+        </w:rPr>
+        <w:t xml:space="preserve"> hinzugefügt werden und ja öfter man beitritt, desto öfter bekommt man neue Nachrichten, da die </w:t>
+      </w:r>
+      <w:proofErr w:type="spellStart"/>
+      <w:r>
+        <w:rPr>
+          <w:rFonts w:cs="Helvetica Neue"/>
+          <w:szCs w:val="18"/>
+        </w:rPr>
+        <w:t>Listener</w:t>
+      </w:r>
+      <w:proofErr w:type="spellEnd"/>
+      <w:r>
+        <w:rPr>
+          <w:rFonts w:cs="Helvetica Neue"/>
+          <w:szCs w:val="18"/>
+        </w:rPr>
+        <w:t xml:space="preserve"> jeweils eine Rückgabe haben.</w:t>
+      </w:r>
+    </w:p>
+    <w:p>
+      <w:pPr>
+        <w:pStyle w:val="berschrift2"/>
+        <w:rPr>
+          <w:rFonts w:cs="Times"/>
+        </w:rPr>
+      </w:pPr>
+      <w:bookmarkStart w:id="30" w:name="_Toc233030544"/>
+      <w:r>
+        <w:t>Zu übertragene Daten</w:t>
+      </w:r>
+      <w:bookmarkEnd w:id="30"/>
+    </w:p>
+    <w:p>
+      <w:pPr>
+        <w:widowControl w:val="0"/>
+        <w:autoSpaceDE w:val="0"/>
+        <w:autoSpaceDN w:val="0"/>
+        <w:adjustRightInd w:val="0"/>
+        <w:spacing w:after="240"/>
+        <w:rPr>
+          <w:rFonts w:cs="Helvetica Neue"/>
+          <w:szCs w:val="18"/>
+        </w:rPr>
+      </w:pPr>
+      <w:r>
+        <w:rPr>
+          <w:rFonts w:cs="Helvetica Neue"/>
+          <w:szCs w:val="18"/>
+        </w:rPr>
+        <w:t xml:space="preserve">Die übertragbaren Daten sind die Beiträge eines </w:t>
+      </w:r>
+      <w:proofErr w:type="spellStart"/>
+      <w:r>
+        <w:rPr>
+          <w:rFonts w:cs="Helvetica Neue"/>
+          <w:szCs w:val="18"/>
+        </w:rPr>
+        <w:t>Admins</w:t>
+      </w:r>
+      <w:proofErr w:type="spellEnd"/>
+      <w:r>
+        <w:rPr>
+          <w:rFonts w:cs="Helvetica Neue"/>
+          <w:szCs w:val="18"/>
+        </w:rPr>
+        <w:t xml:space="preserve"> und die Kommentare der User. Im Grunde genommen ist der Ticker nicht viel anders als ein Chat mit besonderer Formatierung und </w:t>
+      </w:r>
+      <w:proofErr w:type="spellStart"/>
+      <w:r>
+        <w:rPr>
+          <w:rFonts w:cs="Helvetica Neue"/>
+          <w:szCs w:val="18"/>
+        </w:rPr>
+        <w:t>Featuers</w:t>
+      </w:r>
+      <w:proofErr w:type="spellEnd"/>
+      <w:r>
+        <w:rPr>
+          <w:rFonts w:cs="Helvetica Neue"/>
+          <w:szCs w:val="18"/>
+        </w:rPr>
+        <w:t xml:space="preserve"> wie Aktueller Stand und Bewertungen.</w:t>
+      </w:r>
+      <w:r>
+        <w:rPr>
+          <w:rFonts w:cs="Helvetica Neue"/>
+          <w:szCs w:val="18"/>
+        </w:rPr>
+        <w:t xml:space="preserve"> Zusätzlich ist es sinnvoll alle aktuellen </w:t>
+      </w:r>
+      <w:proofErr w:type="spellStart"/>
+      <w:r>
+        <w:rPr>
+          <w:rFonts w:cs="Helvetica Neue"/>
+          <w:szCs w:val="18"/>
+        </w:rPr>
+        <w:t>bzw</w:t>
+      </w:r>
+      <w:proofErr w:type="spellEnd"/>
+      <w:r>
+        <w:rPr>
+          <w:rFonts w:cs="Helvetica Neue"/>
+          <w:szCs w:val="18"/>
+        </w:rPr>
+        <w:t xml:space="preserve"> neuen Events automatisch zu übertragen. Sobald also ein User seinen eigenen Ticker erstellt, kriegen alle anderen User sofort diesen zur Auswahl.</w:t>
+      </w:r>
+    </w:p>
+    <w:p>
+      <w:pPr>
+        <w:pStyle w:val="berschrift2"/>
+      </w:pPr>
+      <w:bookmarkStart w:id="31" w:name="_Toc233030545"/>
+      <w:r>
+        <w:t>XMPP Server</w:t>
+      </w:r>
+      <w:bookmarkEnd w:id="31"/>
+    </w:p>
+    <w:p>
+      <w:pPr>
+        <w:widowControl w:val="0"/>
+        <w:autoSpaceDE w:val="0"/>
+        <w:autoSpaceDN w:val="0"/>
+        <w:adjustRightInd w:val="0"/>
+        <w:spacing w:after="240"/>
+        <w:rPr>
           <w:rFonts w:cs="Helvetica Neue"/>
           <w:b/>
           <w:sz w:val="28"/>
@@ -19206,7 +19462,7 @@
           <w:rFonts w:cs="Helvetica Neue"/>
           <w:szCs w:val="18"/>
         </w:rPr>
-        <w:footnoteReference w:id="5"/>
+        <w:footnoteReference w:id="6"/>
       </w:r>
     </w:p>
     <w:p>
@@ -19234,25 +19490,25 @@
       <w:pPr>
         <w:pStyle w:val="berschrift1"/>
       </w:pPr>
-      <w:bookmarkStart w:id="33" w:name="_Toc233030546"/>
+      <w:bookmarkStart w:id="32" w:name="_Toc233030546"/>
       <w:r>
         <w:lastRenderedPageBreak/>
         <w:t>XMPP - Client</w:t>
       </w:r>
+      <w:bookmarkEnd w:id="32"/>
+      <w:r>
+        <w:t xml:space="preserve"> </w:t>
+      </w:r>
+    </w:p>
+    <w:p>
+      <w:pPr>
+        <w:pStyle w:val="berschrift2"/>
+      </w:pPr>
+      <w:bookmarkStart w:id="33" w:name="_Toc233030547"/>
+      <w:r>
+        <w:t>Erstellen von Nodes</w:t>
+      </w:r>
       <w:bookmarkEnd w:id="33"/>
-      <w:r>
-        <w:t xml:space="preserve"> </w:t>
-      </w:r>
-    </w:p>
-    <w:p>
-      <w:pPr>
-        <w:pStyle w:val="berschrift2"/>
-      </w:pPr>
-      <w:bookmarkStart w:id="34" w:name="_Toc233030547"/>
-      <w:r>
-        <w:t>Erstellen von Nodes</w:t>
-      </w:r>
-      <w:bookmarkEnd w:id="34"/>
     </w:p>
     <w:p>
       <w:pPr>
@@ -19311,6 +19567,18 @@
       <w:proofErr w:type="spellEnd"/>
       <w:r>
         <w:t xml:space="preserve"> mit dem angegebenen Namen und Einstellungen erstellt.</w:t>
+      </w:r>
+      <w:r>
+        <w:rPr>
+          <w:rStyle w:val="Funotenzeichen"/>
+        </w:rPr>
+        <w:t xml:space="preserve"> </w:t>
+      </w:r>
+      <w:r>
+        <w:rPr>
+          <w:rStyle w:val="Funotenzeichen"/>
+        </w:rPr>
+        <w:footnoteReference w:id="7"/>
       </w:r>
     </w:p>
     <w:p>
@@ -20124,14 +20392,14 @@
       <w:pPr>
         <w:pStyle w:val="berschrift2"/>
       </w:pPr>
-      <w:bookmarkStart w:id="35" w:name="_Toc233030548"/>
+      <w:bookmarkStart w:id="34" w:name="_Toc233030548"/>
       <w:r>
         <w:t xml:space="preserve">Abonnieren von </w:t>
       </w:r>
       <w:r>
         <w:t>Nodes</w:t>
       </w:r>
-      <w:bookmarkEnd w:id="35"/>
+      <w:bookmarkEnd w:id="34"/>
     </w:p>
     <w:p>
       <w:r>
@@ -20194,7 +20462,7 @@
         <w:rPr>
           <w:rStyle w:val="Funotenzeichen"/>
         </w:rPr>
-        <w:footnoteReference w:id="6"/>
+        <w:t>1</w:t>
       </w:r>
     </w:p>
     <w:p/>
@@ -20696,63 +20964,326 @@
       <w:pPr>
         <w:pStyle w:val="berschrift2"/>
       </w:pPr>
-      <w:bookmarkStart w:id="36" w:name="_Toc233030549"/>
-      <w:r>
-        <w:t>Nachrichten empfangen</w:t>
+      <w:bookmarkStart w:id="35" w:name="_Toc233030550"/>
+      <w:r>
+        <w:t>Nachrichten veröffentlichen</w:t>
+      </w:r>
+      <w:bookmarkEnd w:id="35"/>
+      <w:r>
+        <w:t xml:space="preserve"> &amp; Übertragung von Nutzdaten (Payload)</w:t>
+      </w:r>
+    </w:p>
+    <w:p>
+      <w:r>
+        <w:t xml:space="preserve">Damit neue Nachrichten auch veröffentlicht werden, dient die </w:t>
+      </w:r>
+      <w:proofErr w:type="spellStart"/>
+      <w:r>
+        <w:t>publish</w:t>
+      </w:r>
+      <w:proofErr w:type="spellEnd"/>
+      <w:r>
+        <w:t xml:space="preserve">()-Methode hier wird </w:t>
+      </w:r>
+      <w:proofErr w:type="spellStart"/>
+      <w:r>
+        <w:t>PayLoad</w:t>
+      </w:r>
+      <w:proofErr w:type="spellEnd"/>
+      <w:r>
+        <w:t xml:space="preserve"> übergeben damit dieser mit übertragen wird. </w:t>
+      </w:r>
+      <w:r>
+        <w:rPr>
+          <w:vertAlign w:val="superscript"/>
+        </w:rPr>
+        <w:t>1</w:t>
+      </w:r>
+    </w:p>
+    <w:p/>
+    <w:p>
+      <w:pPr>
+        <w:pBdr>
+          <w:top w:val="single" w:sz="4" w:space="1" w:color="auto" w:shadow="1"/>
+          <w:left w:val="single" w:sz="4" w:space="4" w:color="auto" w:shadow="1"/>
+          <w:bottom w:val="single" w:sz="4" w:space="1" w:color="auto" w:shadow="1"/>
+          <w:right w:val="single" w:sz="4" w:space="4" w:color="auto" w:shadow="1"/>
+        </w:pBdr>
+        <w:rPr>
+          <w:rFonts w:ascii="Monaco" w:hAnsi="Monaco" w:cs="Monaco"/>
+          <w:i/>
+          <w:color w:val="000000"/>
+          <w:sz w:val="20"/>
+          <w:szCs w:val="22"/>
+        </w:rPr>
+      </w:pPr>
+      <w:proofErr w:type="spellStart"/>
+      <w:r>
+        <w:rPr>
+          <w:rFonts w:ascii="Monaco" w:hAnsi="Monaco" w:cs="Monaco"/>
+          <w:i/>
+          <w:color w:val="000000"/>
+          <w:sz w:val="20"/>
+          <w:szCs w:val="22"/>
+        </w:rPr>
+        <w:t>node.publish</w:t>
+      </w:r>
+      <w:proofErr w:type="spellEnd"/>
+      <w:r>
+        <w:rPr>
+          <w:rFonts w:ascii="Monaco" w:hAnsi="Monaco" w:cs="Monaco"/>
+          <w:i/>
+          <w:color w:val="000000"/>
+          <w:sz w:val="20"/>
+          <w:szCs w:val="22"/>
+        </w:rPr>
+        <w:t xml:space="preserve">( </w:t>
+      </w:r>
+      <w:proofErr w:type="spellStart"/>
+      <w:r>
+        <w:rPr>
+          <w:rFonts w:ascii="Monaco" w:hAnsi="Monaco" w:cs="Monaco"/>
+          <w:b/>
+          <w:bCs/>
+          <w:i/>
+          <w:color w:val="7F0055"/>
+          <w:sz w:val="20"/>
+          <w:szCs w:val="22"/>
+        </w:rPr>
+        <w:t>new</w:t>
+      </w:r>
+      <w:proofErr w:type="spellEnd"/>
+      <w:r>
+        <w:rPr>
+          <w:rFonts w:ascii="Monaco" w:hAnsi="Monaco" w:cs="Monaco"/>
+          <w:i/>
+          <w:color w:val="000000"/>
+          <w:sz w:val="20"/>
+          <w:szCs w:val="22"/>
+        </w:rPr>
+        <w:t xml:space="preserve"> </w:t>
+      </w:r>
+      <w:proofErr w:type="spellStart"/>
+      <w:r>
+        <w:rPr>
+          <w:rFonts w:ascii="Monaco" w:hAnsi="Monaco" w:cs="Monaco"/>
+          <w:i/>
+          <w:color w:val="000000"/>
+          <w:sz w:val="20"/>
+          <w:szCs w:val="22"/>
+        </w:rPr>
+        <w:t>PayloadItem</w:t>
+      </w:r>
+      <w:proofErr w:type="spellEnd"/>
+      <w:r>
+        <w:rPr>
+          <w:rFonts w:ascii="Monaco" w:hAnsi="Monaco" w:cs="Monaco"/>
+          <w:i/>
+          <w:color w:val="000000"/>
+          <w:sz w:val="20"/>
+          <w:szCs w:val="22"/>
+        </w:rPr>
+        <w:t>&lt;</w:t>
+      </w:r>
+      <w:proofErr w:type="spellStart"/>
+      <w:r>
+        <w:rPr>
+          <w:rFonts w:ascii="Monaco" w:hAnsi="Monaco" w:cs="Monaco"/>
+          <w:i/>
+          <w:color w:val="000000"/>
+          <w:sz w:val="20"/>
+          <w:szCs w:val="22"/>
+        </w:rPr>
+        <w:t>SimplePayload</w:t>
+      </w:r>
+      <w:proofErr w:type="spellEnd"/>
+      <w:r>
+        <w:rPr>
+          <w:rFonts w:ascii="Monaco" w:hAnsi="Monaco" w:cs="Monaco"/>
+          <w:i/>
+          <w:color w:val="000000"/>
+          <w:sz w:val="20"/>
+          <w:szCs w:val="22"/>
+        </w:rPr>
+        <w:t>&gt;(</w:t>
+      </w:r>
+      <w:proofErr w:type="spellStart"/>
+      <w:r>
+        <w:rPr>
+          <w:rFonts w:ascii="Monaco" w:hAnsi="Monaco" w:cs="Monaco"/>
+          <w:b/>
+          <w:bCs/>
+          <w:i/>
+          <w:color w:val="7F0055"/>
+          <w:sz w:val="20"/>
+          <w:szCs w:val="22"/>
+        </w:rPr>
+        <w:t>null</w:t>
+      </w:r>
+      <w:r>
+        <w:rPr>
+          <w:rFonts w:ascii="Monaco" w:hAnsi="Monaco" w:cs="Monaco"/>
+          <w:i/>
+          <w:color w:val="000000"/>
+          <w:sz w:val="20"/>
+          <w:szCs w:val="22"/>
+        </w:rPr>
+        <w:t>,</w:t>
+      </w:r>
+      <w:r>
+        <w:rPr>
+          <w:rFonts w:ascii="Monaco" w:hAnsi="Monaco" w:cs="Monaco"/>
+          <w:b/>
+          <w:bCs/>
+          <w:i/>
+          <w:color w:val="7F0055"/>
+          <w:sz w:val="20"/>
+          <w:szCs w:val="22"/>
+        </w:rPr>
+        <w:t>new</w:t>
+      </w:r>
+      <w:proofErr w:type="spellEnd"/>
+      <w:r>
+        <w:rPr>
+          <w:rFonts w:ascii="Monaco" w:hAnsi="Monaco" w:cs="Monaco"/>
+          <w:i/>
+          <w:color w:val="000000"/>
+          <w:sz w:val="20"/>
+          <w:szCs w:val="22"/>
+        </w:rPr>
+        <w:t xml:space="preserve"> </w:t>
+      </w:r>
+    </w:p>
+    <w:p>
+      <w:pPr>
+        <w:pBdr>
+          <w:top w:val="single" w:sz="4" w:space="1" w:color="auto" w:shadow="1"/>
+          <w:left w:val="single" w:sz="4" w:space="4" w:color="auto" w:shadow="1"/>
+          <w:bottom w:val="single" w:sz="4" w:space="1" w:color="auto" w:shadow="1"/>
+          <w:right w:val="single" w:sz="4" w:space="4" w:color="auto" w:shadow="1"/>
+        </w:pBdr>
+        <w:ind w:firstLine="708"/>
+        <w:rPr>
+          <w:i/>
+          <w:sz w:val="18"/>
+        </w:rPr>
+      </w:pPr>
+      <w:proofErr w:type="spellStart"/>
+      <w:r>
+        <w:rPr>
+          <w:rFonts w:ascii="Monaco" w:hAnsi="Monaco" w:cs="Monaco"/>
+          <w:i/>
+          <w:color w:val="000000"/>
+          <w:sz w:val="20"/>
+          <w:szCs w:val="22"/>
+        </w:rPr>
+        <w:t>SimplePayload</w:t>
+      </w:r>
+      <w:proofErr w:type="spellEnd"/>
+      <w:r>
+        <w:rPr>
+          <w:rFonts w:ascii="Monaco" w:hAnsi="Monaco" w:cs="Monaco"/>
+          <w:i/>
+          <w:color w:val="000000"/>
+          <w:sz w:val="20"/>
+          <w:szCs w:val="22"/>
+        </w:rPr>
+        <w:t>(</w:t>
+      </w:r>
+      <w:r>
+        <w:rPr>
+          <w:rFonts w:ascii="Monaco" w:hAnsi="Monaco" w:cs="Monaco"/>
+          <w:i/>
+          <w:color w:val="2A00FF"/>
+          <w:sz w:val="20"/>
+          <w:szCs w:val="22"/>
+        </w:rPr>
+        <w:t>""</w:t>
+      </w:r>
+      <w:r>
+        <w:rPr>
+          <w:rFonts w:ascii="Monaco" w:hAnsi="Monaco" w:cs="Monaco"/>
+          <w:i/>
+          <w:color w:val="000000"/>
+          <w:sz w:val="20"/>
+          <w:szCs w:val="22"/>
+        </w:rPr>
+        <w:t xml:space="preserve">, </w:t>
+      </w:r>
+      <w:r>
+        <w:rPr>
+          <w:rFonts w:ascii="Monaco" w:hAnsi="Monaco" w:cs="Monaco"/>
+          <w:i/>
+          <w:color w:val="2A00FF"/>
+          <w:sz w:val="20"/>
+          <w:szCs w:val="22"/>
+        </w:rPr>
+        <w:t>""</w:t>
+      </w:r>
+      <w:r>
+        <w:rPr>
+          <w:rFonts w:ascii="Monaco" w:hAnsi="Monaco" w:cs="Monaco"/>
+          <w:i/>
+          <w:color w:val="000000"/>
+          <w:sz w:val="20"/>
+          <w:szCs w:val="22"/>
+        </w:rPr>
+        <w:t xml:space="preserve"> ,</w:t>
+      </w:r>
+      <w:proofErr w:type="spellStart"/>
+      <w:r>
+        <w:rPr>
+          <w:rFonts w:ascii="Monaco" w:hAnsi="Monaco" w:cs="Monaco"/>
+          <w:i/>
+          <w:color w:val="000000"/>
+          <w:sz w:val="20"/>
+          <w:szCs w:val="22"/>
+        </w:rPr>
+        <w:t>xml</w:t>
+      </w:r>
+      <w:proofErr w:type="spellEnd"/>
+      <w:r>
+        <w:rPr>
+          <w:rFonts w:ascii="Monaco" w:hAnsi="Monaco" w:cs="Monaco"/>
+          <w:i/>
+          <w:color w:val="000000"/>
+          <w:sz w:val="20"/>
+          <w:szCs w:val="22"/>
+        </w:rPr>
+        <w:t>)));</w:t>
+      </w:r>
+    </w:p>
+    <w:p/>
+    <w:p>
+      <w:pPr>
+        <w:pStyle w:val="berschrift2"/>
+      </w:pPr>
+      <w:bookmarkStart w:id="36" w:name="_Toc233030552"/>
+      <w:r>
+        <w:t>Service Discovery</w:t>
       </w:r>
       <w:bookmarkEnd w:id="36"/>
     </w:p>
     <w:p>
-      <w:pPr>
-        <w:pStyle w:val="berschrift2"/>
-      </w:pPr>
-      <w:bookmarkStart w:id="37" w:name="_Toc233030550"/>
-      <w:r>
-        <w:t>Nachrichten veröffentlichen</w:t>
-      </w:r>
+      <w:r>
+        <w:t>Service Discovery dient dazu um alle Nodes samt ihrer Informationen ausgeben zu können. Die Methode gibt dann einfach alle Nodes zurück. Das Programm welches diese Methode aufgerufen hat, kann dann entscheiden, wie die Daten weiter genutzt werden können.</w:t>
+      </w:r>
+      <w:r>
+        <w:rPr>
+          <w:rStyle w:val="Funotenzeichen"/>
+        </w:rPr>
+        <w:t xml:space="preserve"> </w:t>
+      </w:r>
+      <w:r>
+        <w:rPr>
+          <w:rStyle w:val="Funotenzeichen"/>
+        </w:rPr>
+        <w:t>1</w:t>
+      </w:r>
+      <w:bookmarkStart w:id="37" w:name="_GoBack"/>
       <w:bookmarkEnd w:id="37"/>
     </w:p>
-    <w:p>
-      <w:pPr>
-        <w:pStyle w:val="berschrift2"/>
-      </w:pPr>
-      <w:bookmarkStart w:id="38" w:name="_Toc233030551"/>
-      <w:r>
-        <w:t>Übertragung von Nutzdaten (Payload)</w:t>
-      </w:r>
-      <w:bookmarkEnd w:id="38"/>
-    </w:p>
-    <w:p>
-      <w:pPr>
-        <w:widowControl w:val="0"/>
-        <w:autoSpaceDE w:val="0"/>
-        <w:autoSpaceDN w:val="0"/>
-        <w:adjustRightInd w:val="0"/>
-      </w:pPr>
-      <w:r>
-        <w:t xml:space="preserve">Damit die </w:t>
-      </w:r>
-      <w:proofErr w:type="spellStart"/>
-      <w:r>
-        <w:t>Node</w:t>
-      </w:r>
-      <w:proofErr w:type="spellEnd"/>
-      <w:r>
-        <w:t xml:space="preserve"> für jeden zugänglich ist, wird das veröffentlichen der Nodes implementiert. Hierfür braucht man </w:t>
-      </w:r>
-      <w:proofErr w:type="spellStart"/>
-      <w:r>
-        <w:t>SimplePayload</w:t>
-      </w:r>
-      <w:proofErr w:type="spellEnd"/>
-      <w:r>
-        <w:rPr>
-          <w:color w:val="1F497D" w:themeColor="text2"/>
-          <w:sz w:val="36"/>
-        </w:rPr>
-        <w:t>???????????????? TODO</w:t>
-      </w:r>
-    </w:p>
+    <w:p/>
     <w:p>
       <w:pPr>
         <w:widowControl w:val="0"/>
@@ -20768,21 +21299,55 @@
         <w:rPr>
           <w:rFonts w:ascii="Monaco" w:hAnsi="Monaco" w:cs="Monaco"/>
           <w:i/>
-          <w:color w:val="000000"/>
-          <w:sz w:val="20"/>
-          <w:szCs w:val="22"/>
-        </w:rPr>
-      </w:pPr>
-      <w:proofErr w:type="spellStart"/>
-      <w:r>
-        <w:rPr>
-          <w:rFonts w:ascii="Monaco" w:hAnsi="Monaco" w:cs="Monaco"/>
-          <w:i/>
-          <w:color w:val="000000"/>
-          <w:sz w:val="20"/>
-          <w:szCs w:val="22"/>
-        </w:rPr>
-        <w:t>LeafNode</w:t>
+          <w:sz w:val="20"/>
+          <w:szCs w:val="22"/>
+        </w:rPr>
+      </w:pPr>
+      <w:r>
+        <w:rPr>
+          <w:rFonts w:ascii="Monaco" w:hAnsi="Monaco" w:cs="Monaco"/>
+          <w:i/>
+          <w:color w:val="000000"/>
+          <w:sz w:val="20"/>
+          <w:szCs w:val="22"/>
+        </w:rPr>
+        <w:lastRenderedPageBreak/>
+        <w:t xml:space="preserve">List&lt;String&gt; </w:t>
+      </w:r>
+      <w:proofErr w:type="spellStart"/>
+      <w:r>
+        <w:rPr>
+          <w:rFonts w:ascii="Monaco" w:hAnsi="Monaco" w:cs="Monaco"/>
+          <w:i/>
+          <w:color w:val="000000"/>
+          <w:sz w:val="20"/>
+          <w:szCs w:val="22"/>
+        </w:rPr>
+        <w:t>nodes</w:t>
+      </w:r>
+      <w:proofErr w:type="spellEnd"/>
+      <w:r>
+        <w:rPr>
+          <w:rFonts w:ascii="Monaco" w:hAnsi="Monaco" w:cs="Monaco"/>
+          <w:i/>
+          <w:color w:val="000000"/>
+          <w:sz w:val="20"/>
+          <w:szCs w:val="22"/>
+        </w:rPr>
+        <w:t>=</w:t>
+      </w:r>
+      <w:proofErr w:type="spellStart"/>
+      <w:r>
+        <w:rPr>
+          <w:rFonts w:ascii="Monaco" w:hAnsi="Monaco" w:cs="Monaco"/>
+          <w:b/>
+          <w:bCs/>
+          <w:i/>
+          <w:color w:val="7F0055"/>
+          <w:sz w:val="20"/>
+          <w:szCs w:val="22"/>
+        </w:rPr>
+        <w:t>new</w:t>
       </w:r>
       <w:proofErr w:type="spellEnd"/>
       <w:r>
@@ -20804,72 +21369,18 @@
           <w:sz w:val="20"/>
           <w:szCs w:val="22"/>
         </w:rPr>
-        <w:t>node</w:t>
-      </w:r>
-      <w:proofErr w:type="spellEnd"/>
-      <w:r>
-        <w:rPr>
-          <w:rFonts w:ascii="Monaco" w:hAnsi="Monaco" w:cs="Monaco"/>
-          <w:i/>
-          <w:color w:val="000000"/>
-          <w:sz w:val="20"/>
-          <w:szCs w:val="22"/>
-        </w:rPr>
-        <w:t xml:space="preserve"> = </w:t>
-      </w:r>
-      <w:proofErr w:type="spellStart"/>
-      <w:r>
-        <w:rPr>
-          <w:rFonts w:ascii="Monaco" w:hAnsi="Monaco" w:cs="Monaco"/>
-          <w:i/>
-          <w:color w:val="0000C0"/>
-          <w:sz w:val="20"/>
-          <w:szCs w:val="22"/>
-        </w:rPr>
-        <w:t>mgr</w:t>
-      </w:r>
-      <w:r>
-        <w:rPr>
-          <w:rFonts w:ascii="Monaco" w:hAnsi="Monaco" w:cs="Monaco"/>
-          <w:i/>
-          <w:color w:val="000000"/>
-          <w:sz w:val="20"/>
-          <w:szCs w:val="22"/>
-        </w:rPr>
-        <w:t>.getNode</w:t>
-      </w:r>
-      <w:proofErr w:type="spellEnd"/>
-      <w:r>
-        <w:rPr>
-          <w:rFonts w:ascii="Monaco" w:hAnsi="Monaco" w:cs="Monaco"/>
-          <w:i/>
-          <w:color w:val="000000"/>
-          <w:sz w:val="20"/>
-          <w:szCs w:val="22"/>
-        </w:rPr>
-        <w:t>(</w:t>
-      </w:r>
-      <w:proofErr w:type="spellStart"/>
-      <w:r>
-        <w:rPr>
-          <w:rFonts w:ascii="Monaco" w:hAnsi="Monaco" w:cs="Monaco"/>
-          <w:i/>
-          <w:color w:val="000000"/>
-          <w:sz w:val="20"/>
-          <w:szCs w:val="22"/>
-        </w:rPr>
-        <w:t>nodeName</w:t>
-      </w:r>
-      <w:proofErr w:type="spellEnd"/>
-      <w:r>
-        <w:rPr>
-          <w:rFonts w:ascii="Monaco" w:hAnsi="Monaco" w:cs="Monaco"/>
-          <w:i/>
-          <w:color w:val="000000"/>
-          <w:sz w:val="20"/>
-          <w:szCs w:val="22"/>
-        </w:rPr>
-        <w:t>);</w:t>
+        <w:t>ArrayList</w:t>
+      </w:r>
+      <w:proofErr w:type="spellEnd"/>
+      <w:r>
+        <w:rPr>
+          <w:rFonts w:ascii="Monaco" w:hAnsi="Monaco" w:cs="Monaco"/>
+          <w:i/>
+          <w:color w:val="000000"/>
+          <w:sz w:val="20"/>
+          <w:szCs w:val="22"/>
+        </w:rPr>
+        <w:t>&lt;String&gt;();</w:t>
       </w:r>
     </w:p>
     <w:p>
@@ -20887,32 +21398,31 @@
         <w:rPr>
           <w:rFonts w:ascii="Monaco" w:hAnsi="Monaco" w:cs="Monaco"/>
           <w:i/>
-          <w:color w:val="000000"/>
-          <w:sz w:val="20"/>
-          <w:szCs w:val="22"/>
-        </w:rPr>
-      </w:pPr>
-      <w:proofErr w:type="spellStart"/>
-      <w:r>
-        <w:rPr>
-          <w:rFonts w:ascii="Monaco" w:hAnsi="Monaco" w:cs="Monaco"/>
-          <w:i/>
-          <w:color w:val="000000"/>
-          <w:sz w:val="20"/>
-          <w:szCs w:val="22"/>
-        </w:rPr>
-        <w:t>node.publish</w:t>
-      </w:r>
-      <w:proofErr w:type="spellEnd"/>
-      <w:r>
-        <w:rPr>
-          <w:rFonts w:ascii="Monaco" w:hAnsi="Monaco" w:cs="Monaco"/>
-          <w:i/>
-          <w:color w:val="000000"/>
-          <w:sz w:val="20"/>
-          <w:szCs w:val="22"/>
-        </w:rPr>
-        <w:t xml:space="preserve">( </w:t>
+          <w:sz w:val="20"/>
+          <w:szCs w:val="22"/>
+        </w:rPr>
+      </w:pPr>
+      <w:proofErr w:type="spellStart"/>
+      <w:r>
+        <w:rPr>
+          <w:rFonts w:ascii="Monaco" w:hAnsi="Monaco" w:cs="Monaco"/>
+          <w:i/>
+          <w:color w:val="000000"/>
+          <w:sz w:val="20"/>
+          <w:szCs w:val="22"/>
+        </w:rPr>
+        <w:t>DiscoverItems</w:t>
+      </w:r>
+      <w:proofErr w:type="spellEnd"/>
+      <w:r>
+        <w:rPr>
+          <w:rFonts w:ascii="Monaco" w:hAnsi="Monaco" w:cs="Monaco"/>
+          <w:i/>
+          <w:color w:val="000000"/>
+          <w:sz w:val="20"/>
+          <w:szCs w:val="22"/>
+        </w:rPr>
+        <w:t xml:space="preserve"> item=</w:t>
       </w:r>
       <w:proofErr w:type="spellStart"/>
       <w:r>
@@ -20925,64 +21435,49 @@
           <w:sz w:val="20"/>
           <w:szCs w:val="22"/>
         </w:rPr>
-        <w:t>new</w:t>
-      </w:r>
-      <w:proofErr w:type="spellEnd"/>
-      <w:r>
-        <w:rPr>
-          <w:rFonts w:ascii="Monaco" w:hAnsi="Monaco" w:cs="Monaco"/>
-          <w:i/>
-          <w:color w:val="000000"/>
-          <w:sz w:val="20"/>
-          <w:szCs w:val="22"/>
-        </w:rPr>
-        <w:t xml:space="preserve"> </w:t>
-      </w:r>
-      <w:proofErr w:type="spellStart"/>
-      <w:r>
-        <w:rPr>
-          <w:rFonts w:ascii="Monaco" w:hAnsi="Monaco" w:cs="Monaco"/>
-          <w:i/>
-          <w:color w:val="000000"/>
-          <w:sz w:val="20"/>
-          <w:szCs w:val="22"/>
-        </w:rPr>
-        <w:t>PayloadItem</w:t>
-      </w:r>
-      <w:proofErr w:type="spellEnd"/>
-      <w:r>
-        <w:rPr>
-          <w:rFonts w:ascii="Monaco" w:hAnsi="Monaco" w:cs="Monaco"/>
-          <w:i/>
-          <w:color w:val="000000"/>
-          <w:sz w:val="20"/>
-          <w:szCs w:val="22"/>
-        </w:rPr>
-        <w:t>&lt;</w:t>
-      </w:r>
-      <w:proofErr w:type="spellStart"/>
-      <w:r>
-        <w:rPr>
-          <w:rFonts w:ascii="Monaco" w:hAnsi="Monaco" w:cs="Monaco"/>
-          <w:i/>
-          <w:color w:val="000000"/>
-          <w:sz w:val="20"/>
-          <w:szCs w:val="22"/>
-        </w:rPr>
-        <w:t>SimplePayload</w:t>
-      </w:r>
-      <w:proofErr w:type="spellEnd"/>
-      <w:r>
-        <w:rPr>
-          <w:rFonts w:ascii="Monaco" w:hAnsi="Monaco" w:cs="Monaco"/>
-          <w:i/>
-          <w:color w:val="000000"/>
-          <w:sz w:val="20"/>
-          <w:szCs w:val="22"/>
-        </w:rPr>
-        <w:t>&gt;(</w:t>
-      </w:r>
-      <w:proofErr w:type="spellStart"/>
+        <w:t>this</w:t>
+      </w:r>
+      <w:r>
+        <w:rPr>
+          <w:rFonts w:ascii="Monaco" w:hAnsi="Monaco" w:cs="Monaco"/>
+          <w:i/>
+          <w:color w:val="000000"/>
+          <w:sz w:val="20"/>
+          <w:szCs w:val="22"/>
+        </w:rPr>
+        <w:t>.</w:t>
+      </w:r>
+      <w:r>
+        <w:rPr>
+          <w:rFonts w:ascii="Monaco" w:hAnsi="Monaco" w:cs="Monaco"/>
+          <w:i/>
+          <w:color w:val="0000C0"/>
+          <w:sz w:val="20"/>
+          <w:szCs w:val="22"/>
+        </w:rPr>
+        <w:t>mgr</w:t>
+      </w:r>
+      <w:r>
+        <w:rPr>
+          <w:rFonts w:ascii="Monaco" w:hAnsi="Monaco" w:cs="Monaco"/>
+          <w:i/>
+          <w:color w:val="000000"/>
+          <w:sz w:val="20"/>
+          <w:szCs w:val="22"/>
+        </w:rPr>
+        <w:t>.discoverNodes</w:t>
+      </w:r>
+      <w:proofErr w:type="spellEnd"/>
+      <w:r>
+        <w:rPr>
+          <w:rFonts w:ascii="Monaco" w:hAnsi="Monaco" w:cs="Monaco"/>
+          <w:i/>
+          <w:color w:val="000000"/>
+          <w:sz w:val="20"/>
+          <w:szCs w:val="22"/>
+        </w:rPr>
+        <w:t>(</w:t>
+      </w:r>
       <w:r>
         <w:rPr>
           <w:rFonts w:ascii="Monaco" w:hAnsi="Monaco" w:cs="Monaco"/>
@@ -21003,114 +21498,7 @@
           <w:sz w:val="20"/>
           <w:szCs w:val="22"/>
         </w:rPr>
-        <w:t>,</w:t>
-      </w:r>
-      <w:r>
-        <w:rPr>
-          <w:rFonts w:ascii="Monaco" w:hAnsi="Monaco" w:cs="Monaco"/>
-          <w:b/>
-          <w:bCs/>
-          <w:i/>
-          <w:color w:val="7F0055"/>
-          <w:sz w:val="20"/>
-          <w:szCs w:val="22"/>
-        </w:rPr>
-        <w:t>new</w:t>
-      </w:r>
-      <w:proofErr w:type="spellEnd"/>
-      <w:r>
-        <w:rPr>
-          <w:rFonts w:ascii="Monaco" w:hAnsi="Monaco" w:cs="Monaco"/>
-          <w:i/>
-          <w:color w:val="000000"/>
-          <w:sz w:val="20"/>
-          <w:szCs w:val="22"/>
-        </w:rPr>
-        <w:t xml:space="preserve"> </w:t>
-      </w:r>
-      <w:proofErr w:type="spellStart"/>
-      <w:r>
-        <w:rPr>
-          <w:rFonts w:ascii="Monaco" w:hAnsi="Monaco" w:cs="Monaco"/>
-          <w:i/>
-          <w:color w:val="000000"/>
-          <w:sz w:val="20"/>
-          <w:szCs w:val="22"/>
-        </w:rPr>
-        <w:t>SimplePayload</w:t>
-      </w:r>
-      <w:proofErr w:type="spellEnd"/>
-      <w:r>
-        <w:rPr>
-          <w:rFonts w:ascii="Monaco" w:hAnsi="Monaco" w:cs="Monaco"/>
-          <w:i/>
-          <w:color w:val="000000"/>
-          <w:sz w:val="20"/>
-          <w:szCs w:val="22"/>
-        </w:rPr>
-        <w:t>(</w:t>
-      </w:r>
-      <w:r>
-        <w:rPr>
-          <w:rFonts w:ascii="Monaco" w:hAnsi="Monaco" w:cs="Monaco"/>
-          <w:i/>
-          <w:color w:val="2A00FF"/>
-          <w:sz w:val="20"/>
-          <w:szCs w:val="22"/>
-        </w:rPr>
-        <w:t>""</w:t>
-      </w:r>
-      <w:r>
-        <w:rPr>
-          <w:rFonts w:ascii="Monaco" w:hAnsi="Monaco" w:cs="Monaco"/>
-          <w:i/>
-          <w:color w:val="000000"/>
-          <w:sz w:val="20"/>
-          <w:szCs w:val="22"/>
-        </w:rPr>
-        <w:t xml:space="preserve">, </w:t>
-      </w:r>
-      <w:r>
-        <w:rPr>
-          <w:rFonts w:ascii="Monaco" w:hAnsi="Monaco" w:cs="Monaco"/>
-          <w:i/>
-          <w:color w:val="2A00FF"/>
-          <w:sz w:val="20"/>
-          <w:szCs w:val="22"/>
-        </w:rPr>
-        <w:t>""</w:t>
-      </w:r>
-      <w:r>
-        <w:rPr>
-          <w:rFonts w:ascii="Monaco" w:hAnsi="Monaco" w:cs="Monaco"/>
-          <w:i/>
-          <w:color w:val="000000"/>
-          <w:sz w:val="20"/>
-          <w:szCs w:val="22"/>
-        </w:rPr>
-        <w:t xml:space="preserve"> ,</w:t>
-      </w:r>
-      <w:proofErr w:type="spellStart"/>
-      <w:r>
-        <w:rPr>
-          <w:rFonts w:ascii="Monaco" w:hAnsi="Monaco" w:cs="Monaco"/>
-          <w:i/>
-          <w:color w:val="000000"/>
-          <w:sz w:val="20"/>
-          <w:szCs w:val="22"/>
-        </w:rPr>
-        <w:t>xml</w:t>
-      </w:r>
-      <w:proofErr w:type="spellEnd"/>
-      <w:r>
-        <w:rPr>
-          <w:rFonts w:ascii="Monaco" w:hAnsi="Monaco" w:cs="Monaco"/>
-          <w:i/>
-          <w:color w:val="000000"/>
-          <w:sz w:val="20"/>
-          <w:szCs w:val="22"/>
-        </w:rPr>
-        <w:t>)));</w:t>
+        <w:t>);</w:t>
       </w:r>
     </w:p>
     <w:p>
@@ -21126,59 +21514,99 @@
         <w:autoSpaceDN w:val="0"/>
         <w:adjustRightInd w:val="0"/>
         <w:rPr>
-          <w:i/>
-          <w:sz w:val="20"/>
-        </w:rPr>
-      </w:pPr>
-      <w:proofErr w:type="spellStart"/>
-      <w:r>
-        <w:rPr>
-          <w:rFonts w:ascii="Monaco" w:hAnsi="Monaco" w:cs="Monaco"/>
-          <w:i/>
-          <w:color w:val="000000"/>
-          <w:sz w:val="20"/>
-          <w:szCs w:val="22"/>
-        </w:rPr>
-        <w:t>Thread.</w:t>
-      </w:r>
-      <w:r>
-        <w:rPr>
-          <w:rFonts w:ascii="Monaco" w:hAnsi="Monaco" w:cs="Monaco"/>
-          <w:i/>
-          <w:iCs/>
-          <w:color w:val="000000"/>
-          <w:sz w:val="20"/>
-          <w:szCs w:val="22"/>
-        </w:rPr>
-        <w:t>sleep</w:t>
-      </w:r>
-      <w:proofErr w:type="spellEnd"/>
-      <w:r>
-        <w:rPr>
-          <w:rFonts w:ascii="Monaco" w:hAnsi="Monaco" w:cs="Monaco"/>
-          <w:i/>
-          <w:color w:val="000000"/>
-          <w:sz w:val="20"/>
-          <w:szCs w:val="22"/>
-        </w:rPr>
-        <w:t>(10000);</w:t>
-      </w:r>
-    </w:p>
-    <w:p/>
-    <w:p>
-      <w:pPr>
-        <w:pStyle w:val="berschrift2"/>
-      </w:pPr>
-      <w:bookmarkStart w:id="39" w:name="_Toc233030552"/>
-      <w:r>
-        <w:lastRenderedPageBreak/>
-        <w:t>Service Discovery</w:t>
-      </w:r>
-      <w:bookmarkEnd w:id="39"/>
-    </w:p>
-    <w:p>
-      <w:r>
-        <w:t>Service Discovery dient dazu um alle Nodes samt ihrer Informationen ausgeben zu können. Die Methode gibt dann einfach alle Nodes zurück. Das Programm welches diese Methode aufgerufen hat, kann dann entscheiden, wie die Daten weiter genutzt werden können.</w:t>
+          <w:rFonts w:ascii="Monaco" w:hAnsi="Monaco" w:cs="Monaco"/>
+          <w:i/>
+          <w:sz w:val="20"/>
+          <w:szCs w:val="22"/>
+        </w:rPr>
+      </w:pPr>
+      <w:proofErr w:type="spellStart"/>
+      <w:r>
+        <w:rPr>
+          <w:rFonts w:ascii="Monaco" w:hAnsi="Monaco" w:cs="Monaco"/>
+          <w:i/>
+          <w:color w:val="000000"/>
+          <w:sz w:val="20"/>
+          <w:szCs w:val="22"/>
+        </w:rPr>
+        <w:t>Iterator</w:t>
+      </w:r>
+      <w:proofErr w:type="spellEnd"/>
+      <w:r>
+        <w:rPr>
+          <w:rFonts w:ascii="Monaco" w:hAnsi="Monaco" w:cs="Monaco"/>
+          <w:i/>
+          <w:color w:val="000000"/>
+          <w:sz w:val="20"/>
+          <w:szCs w:val="22"/>
+        </w:rPr>
+        <w:t>&lt;</w:t>
+      </w:r>
+      <w:proofErr w:type="spellStart"/>
+      <w:r>
+        <w:rPr>
+          <w:rFonts w:ascii="Monaco" w:hAnsi="Monaco" w:cs="Monaco"/>
+          <w:i/>
+          <w:color w:val="000000"/>
+          <w:sz w:val="20"/>
+          <w:szCs w:val="22"/>
+        </w:rPr>
+        <w:t>DiscoverItems.Item</w:t>
+      </w:r>
+      <w:proofErr w:type="spellEnd"/>
+      <w:r>
+        <w:rPr>
+          <w:rFonts w:ascii="Monaco" w:hAnsi="Monaco" w:cs="Monaco"/>
+          <w:i/>
+          <w:color w:val="000000"/>
+          <w:sz w:val="20"/>
+          <w:szCs w:val="22"/>
+        </w:rPr>
+        <w:t xml:space="preserve">&gt; </w:t>
+      </w:r>
+      <w:proofErr w:type="spellStart"/>
+      <w:r>
+        <w:rPr>
+          <w:rFonts w:ascii="Monaco" w:hAnsi="Monaco" w:cs="Monaco"/>
+          <w:i/>
+          <w:color w:val="000000"/>
+          <w:sz w:val="20"/>
+          <w:szCs w:val="22"/>
+        </w:rPr>
+        <w:t>items</w:t>
+      </w:r>
+      <w:proofErr w:type="spellEnd"/>
+      <w:r>
+        <w:rPr>
+          <w:rFonts w:ascii="Monaco" w:hAnsi="Monaco" w:cs="Monaco"/>
+          <w:i/>
+          <w:color w:val="000000"/>
+          <w:sz w:val="20"/>
+          <w:szCs w:val="22"/>
+        </w:rPr>
+        <w:t xml:space="preserve"> = </w:t>
+      </w:r>
+      <w:proofErr w:type="spellStart"/>
+      <w:r>
+        <w:rPr>
+          <w:rFonts w:ascii="Monaco" w:hAnsi="Monaco" w:cs="Monaco"/>
+          <w:i/>
+          <w:color w:val="000000"/>
+          <w:sz w:val="20"/>
+          <w:szCs w:val="22"/>
+        </w:rPr>
+        <w:t>item.getItems</w:t>
+      </w:r>
+      <w:proofErr w:type="spellEnd"/>
+      <w:r>
+        <w:rPr>
+          <w:rFonts w:ascii="Monaco" w:hAnsi="Monaco" w:cs="Monaco"/>
+          <w:i/>
+          <w:color w:val="000000"/>
+          <w:sz w:val="20"/>
+          <w:szCs w:val="22"/>
+        </w:rPr>
+        <w:t>();</w:t>
       </w:r>
     </w:p>
     <w:p>
@@ -21200,38 +21628,6 @@
           <w:szCs w:val="22"/>
         </w:rPr>
       </w:pPr>
-      <w:r>
-        <w:rPr>
-          <w:rFonts w:ascii="Monaco" w:hAnsi="Monaco" w:cs="Monaco"/>
-          <w:i/>
-          <w:color w:val="000000"/>
-          <w:sz w:val="20"/>
-          <w:szCs w:val="22"/>
-        </w:rPr>
-        <w:t xml:space="preserve">List&lt;String&gt; </w:t>
-      </w:r>
-      <w:proofErr w:type="spellStart"/>
-      <w:r>
-        <w:rPr>
-          <w:rFonts w:ascii="Monaco" w:hAnsi="Monaco" w:cs="Monaco"/>
-          <w:i/>
-          <w:color w:val="000000"/>
-          <w:sz w:val="20"/>
-          <w:szCs w:val="22"/>
-        </w:rPr>
-        <w:t>nodes</w:t>
-      </w:r>
-      <w:proofErr w:type="spellEnd"/>
-      <w:r>
-        <w:rPr>
-          <w:rFonts w:ascii="Monaco" w:hAnsi="Monaco" w:cs="Monaco"/>
-          <w:i/>
-          <w:color w:val="000000"/>
-          <w:sz w:val="20"/>
-          <w:szCs w:val="22"/>
-        </w:rPr>
-        <w:t>=</w:t>
-      </w:r>
       <w:proofErr w:type="spellStart"/>
       <w:r>
         <w:rPr>
@@ -21243,40 +21639,40 @@
           <w:sz w:val="20"/>
           <w:szCs w:val="22"/>
         </w:rPr>
-        <w:t>new</w:t>
-      </w:r>
-      <w:proofErr w:type="spellEnd"/>
-      <w:r>
-        <w:rPr>
-          <w:rFonts w:ascii="Monaco" w:hAnsi="Monaco" w:cs="Monaco"/>
-          <w:i/>
-          <w:color w:val="000000"/>
-          <w:sz w:val="20"/>
-          <w:szCs w:val="22"/>
-        </w:rPr>
-        <w:t xml:space="preserve"> </w:t>
-      </w:r>
-      <w:proofErr w:type="spellStart"/>
-      <w:r>
-        <w:rPr>
-          <w:rFonts w:ascii="Monaco" w:hAnsi="Monaco" w:cs="Monaco"/>
-          <w:i/>
-          <w:color w:val="000000"/>
-          <w:sz w:val="20"/>
-          <w:szCs w:val="22"/>
-        </w:rPr>
-        <w:t>ArrayList</w:t>
-      </w:r>
-      <w:proofErr w:type="spellEnd"/>
-      <w:r>
-        <w:rPr>
-          <w:rFonts w:ascii="Monaco" w:hAnsi="Monaco" w:cs="Monaco"/>
-          <w:i/>
-          <w:color w:val="000000"/>
-          <w:sz w:val="20"/>
-          <w:szCs w:val="22"/>
-        </w:rPr>
-        <w:t>&lt;String&gt;();</w:t>
+        <w:t>while</w:t>
+      </w:r>
+      <w:proofErr w:type="spellEnd"/>
+      <w:r>
+        <w:rPr>
+          <w:rFonts w:ascii="Monaco" w:hAnsi="Monaco" w:cs="Monaco"/>
+          <w:i/>
+          <w:color w:val="000000"/>
+          <w:sz w:val="20"/>
+          <w:szCs w:val="22"/>
+        </w:rPr>
+        <w:t xml:space="preserve">( </w:t>
+      </w:r>
+      <w:proofErr w:type="spellStart"/>
+      <w:r>
+        <w:rPr>
+          <w:rFonts w:ascii="Monaco" w:hAnsi="Monaco" w:cs="Monaco"/>
+          <w:i/>
+          <w:color w:val="000000"/>
+          <w:sz w:val="20"/>
+          <w:szCs w:val="22"/>
+        </w:rPr>
+        <w:t>items.hasNext</w:t>
+      </w:r>
+      <w:proofErr w:type="spellEnd"/>
+      <w:r>
+        <w:rPr>
+          <w:rFonts w:ascii="Monaco" w:hAnsi="Monaco" w:cs="Monaco"/>
+          <w:i/>
+          <w:color w:val="000000"/>
+          <w:sz w:val="20"/>
+          <w:szCs w:val="22"/>
+        </w:rPr>
+        <w:t>()){</w:t>
       </w:r>
     </w:p>
     <w:p>
@@ -21298,70 +21694,26 @@
           <w:szCs w:val="22"/>
         </w:rPr>
       </w:pPr>
-      <w:proofErr w:type="spellStart"/>
-      <w:r>
-        <w:rPr>
-          <w:rFonts w:ascii="Monaco" w:hAnsi="Monaco" w:cs="Monaco"/>
-          <w:i/>
-          <w:color w:val="000000"/>
-          <w:sz w:val="20"/>
-          <w:szCs w:val="22"/>
-        </w:rPr>
-        <w:t>DiscoverItems</w:t>
-      </w:r>
-      <w:proofErr w:type="spellEnd"/>
-      <w:r>
-        <w:rPr>
-          <w:rFonts w:ascii="Monaco" w:hAnsi="Monaco" w:cs="Monaco"/>
-          <w:i/>
-          <w:color w:val="000000"/>
-          <w:sz w:val="20"/>
-          <w:szCs w:val="22"/>
-        </w:rPr>
-        <w:t xml:space="preserve"> item=</w:t>
-      </w:r>
-      <w:proofErr w:type="spellStart"/>
-      <w:r>
-        <w:rPr>
-          <w:rFonts w:ascii="Monaco" w:hAnsi="Monaco" w:cs="Monaco"/>
-          <w:b/>
-          <w:bCs/>
-          <w:i/>
-          <w:color w:val="7F0055"/>
-          <w:sz w:val="20"/>
-          <w:szCs w:val="22"/>
-        </w:rPr>
-        <w:t>this</w:t>
-      </w:r>
-      <w:r>
-        <w:rPr>
-          <w:rFonts w:ascii="Monaco" w:hAnsi="Monaco" w:cs="Monaco"/>
-          <w:i/>
-          <w:color w:val="000000"/>
-          <w:sz w:val="20"/>
-          <w:szCs w:val="22"/>
-        </w:rPr>
-        <w:t>.</w:t>
-      </w:r>
-      <w:r>
-        <w:rPr>
-          <w:rFonts w:ascii="Monaco" w:hAnsi="Monaco" w:cs="Monaco"/>
-          <w:i/>
-          <w:color w:val="0000C0"/>
-          <w:sz w:val="20"/>
-          <w:szCs w:val="22"/>
-        </w:rPr>
-        <w:t>mgr</w:t>
-      </w:r>
-      <w:r>
-        <w:rPr>
-          <w:rFonts w:ascii="Monaco" w:hAnsi="Monaco" w:cs="Monaco"/>
-          <w:i/>
-          <w:color w:val="000000"/>
-          <w:sz w:val="20"/>
-          <w:szCs w:val="22"/>
-        </w:rPr>
-        <w:t>.discoverNodes</w:t>
+      <w:r>
+        <w:rPr>
+          <w:rFonts w:ascii="Monaco" w:hAnsi="Monaco" w:cs="Monaco"/>
+          <w:i/>
+          <w:color w:val="000000"/>
+          <w:sz w:val="20"/>
+          <w:szCs w:val="22"/>
+        </w:rPr>
+        <w:tab/>
+      </w:r>
+      <w:proofErr w:type="spellStart"/>
+      <w:r>
+        <w:rPr>
+          <w:rFonts w:ascii="Monaco" w:hAnsi="Monaco" w:cs="Monaco"/>
+          <w:i/>
+          <w:color w:val="000000"/>
+          <w:sz w:val="20"/>
+          <w:szCs w:val="22"/>
+        </w:rPr>
+        <w:t>nodes.add</w:t>
       </w:r>
       <w:proofErr w:type="spellEnd"/>
       <w:r>
@@ -21374,27 +21726,49 @@
         </w:rPr>
         <w:t>(</w:t>
       </w:r>
-      <w:r>
-        <w:rPr>
-          <w:rFonts w:ascii="Monaco" w:hAnsi="Monaco" w:cs="Monaco"/>
-          <w:b/>
-          <w:bCs/>
-          <w:i/>
-          <w:color w:val="7F0055"/>
-          <w:sz w:val="20"/>
-          <w:szCs w:val="22"/>
-        </w:rPr>
-        <w:t>null</w:t>
-      </w:r>
-      <w:r>
-        <w:rPr>
-          <w:rFonts w:ascii="Monaco" w:hAnsi="Monaco" w:cs="Monaco"/>
-          <w:i/>
-          <w:color w:val="000000"/>
-          <w:sz w:val="20"/>
-          <w:szCs w:val="22"/>
-        </w:rPr>
-        <w:t>);</w:t>
+      <w:proofErr w:type="spellStart"/>
+      <w:r>
+        <w:rPr>
+          <w:rFonts w:ascii="Monaco" w:hAnsi="Monaco" w:cs="Monaco"/>
+          <w:i/>
+          <w:color w:val="000000"/>
+          <w:sz w:val="20"/>
+          <w:szCs w:val="22"/>
+        </w:rPr>
+        <w:t>items.next</w:t>
+      </w:r>
+      <w:proofErr w:type="spellEnd"/>
+      <w:r>
+        <w:rPr>
+          <w:rFonts w:ascii="Monaco" w:hAnsi="Monaco" w:cs="Monaco"/>
+          <w:i/>
+          <w:color w:val="000000"/>
+          <w:sz w:val="20"/>
+          <w:szCs w:val="22"/>
+        </w:rPr>
+        <w:t>().</w:t>
+      </w:r>
+      <w:proofErr w:type="spellStart"/>
+      <w:r>
+        <w:rPr>
+          <w:rFonts w:ascii="Monaco" w:hAnsi="Monaco" w:cs="Monaco"/>
+          <w:i/>
+          <w:color w:val="000000"/>
+          <w:sz w:val="20"/>
+          <w:szCs w:val="22"/>
+        </w:rPr>
+        <w:t>getNode</w:t>
+      </w:r>
+      <w:proofErr w:type="spellEnd"/>
+      <w:r>
+        <w:rPr>
+          <w:rFonts w:ascii="Monaco" w:hAnsi="Monaco" w:cs="Monaco"/>
+          <w:i/>
+          <w:color w:val="000000"/>
+          <w:sz w:val="20"/>
+          <w:szCs w:val="22"/>
+        </w:rPr>
+        <w:t>());</w:t>
       </w:r>
     </w:p>
     <w:p>
@@ -21410,99 +21784,66 @@
         <w:autoSpaceDN w:val="0"/>
         <w:adjustRightInd w:val="0"/>
         <w:rPr>
-          <w:rFonts w:ascii="Monaco" w:hAnsi="Monaco" w:cs="Monaco"/>
-          <w:i/>
-          <w:sz w:val="20"/>
-          <w:szCs w:val="22"/>
-        </w:rPr>
-      </w:pPr>
-      <w:proofErr w:type="spellStart"/>
-      <w:r>
-        <w:rPr>
-          <w:rFonts w:ascii="Monaco" w:hAnsi="Monaco" w:cs="Monaco"/>
-          <w:i/>
-          <w:color w:val="000000"/>
-          <w:sz w:val="20"/>
-          <w:szCs w:val="22"/>
-        </w:rPr>
-        <w:t>Iterator</w:t>
-      </w:r>
-      <w:proofErr w:type="spellEnd"/>
-      <w:r>
-        <w:rPr>
-          <w:rFonts w:ascii="Monaco" w:hAnsi="Monaco" w:cs="Monaco"/>
-          <w:i/>
-          <w:color w:val="000000"/>
-          <w:sz w:val="20"/>
-          <w:szCs w:val="22"/>
-        </w:rPr>
-        <w:t>&lt;</w:t>
-      </w:r>
-      <w:proofErr w:type="spellStart"/>
-      <w:r>
-        <w:rPr>
-          <w:rFonts w:ascii="Monaco" w:hAnsi="Monaco" w:cs="Monaco"/>
-          <w:i/>
-          <w:color w:val="000000"/>
-          <w:sz w:val="20"/>
-          <w:szCs w:val="22"/>
-        </w:rPr>
-        <w:t>DiscoverItems.Item</w:t>
-      </w:r>
-      <w:proofErr w:type="spellEnd"/>
-      <w:r>
-        <w:rPr>
-          <w:rFonts w:ascii="Monaco" w:hAnsi="Monaco" w:cs="Monaco"/>
-          <w:i/>
-          <w:color w:val="000000"/>
-          <w:sz w:val="20"/>
-          <w:szCs w:val="22"/>
-        </w:rPr>
-        <w:t xml:space="preserve">&gt; </w:t>
-      </w:r>
-      <w:proofErr w:type="spellStart"/>
-      <w:r>
-        <w:rPr>
-          <w:rFonts w:ascii="Monaco" w:hAnsi="Monaco" w:cs="Monaco"/>
-          <w:i/>
-          <w:color w:val="000000"/>
-          <w:sz w:val="20"/>
-          <w:szCs w:val="22"/>
-        </w:rPr>
-        <w:t>items</w:t>
-      </w:r>
-      <w:proofErr w:type="spellEnd"/>
-      <w:r>
-        <w:rPr>
-          <w:rFonts w:ascii="Monaco" w:hAnsi="Monaco" w:cs="Monaco"/>
-          <w:i/>
-          <w:color w:val="000000"/>
-          <w:sz w:val="20"/>
-          <w:szCs w:val="22"/>
-        </w:rPr>
-        <w:t xml:space="preserve"> = </w:t>
-      </w:r>
-      <w:proofErr w:type="spellStart"/>
-      <w:r>
-        <w:rPr>
-          <w:rFonts w:ascii="Monaco" w:hAnsi="Monaco" w:cs="Monaco"/>
-          <w:i/>
-          <w:color w:val="000000"/>
-          <w:sz w:val="20"/>
-          <w:szCs w:val="22"/>
-        </w:rPr>
-        <w:t>item.getItems</w:t>
-      </w:r>
-      <w:proofErr w:type="spellEnd"/>
-      <w:r>
-        <w:rPr>
-          <w:rFonts w:ascii="Monaco" w:hAnsi="Monaco" w:cs="Monaco"/>
-          <w:i/>
-          <w:color w:val="000000"/>
-          <w:sz w:val="20"/>
-          <w:szCs w:val="22"/>
-        </w:rPr>
-        <w:t>();</w:t>
+          <w:i/>
+          <w:sz w:val="20"/>
+        </w:rPr>
+      </w:pPr>
+      <w:r>
+        <w:rPr>
+          <w:rFonts w:ascii="Monaco" w:hAnsi="Monaco" w:cs="Monaco"/>
+          <w:i/>
+          <w:color w:val="000000"/>
+          <w:sz w:val="20"/>
+          <w:szCs w:val="22"/>
+        </w:rPr>
+        <w:t>}</w:t>
+      </w:r>
+    </w:p>
+    <w:p>
+      <w:pPr>
+        <w:widowControl w:val="0"/>
+        <w:autoSpaceDE w:val="0"/>
+        <w:autoSpaceDN w:val="0"/>
+        <w:adjustRightInd w:val="0"/>
+        <w:spacing w:after="240"/>
+      </w:pPr>
+    </w:p>
+    <w:p>
+      <w:pPr>
+        <w:pStyle w:val="berschrift2"/>
+      </w:pPr>
+      <w:bookmarkStart w:id="38" w:name="_Toc233030549"/>
+      <w:r>
+        <w:t>Nachrichten empfangen</w:t>
+      </w:r>
+      <w:bookmarkEnd w:id="38"/>
+    </w:p>
+    <w:p>
+      <w:pPr>
+        <w:widowControl w:val="0"/>
+        <w:autoSpaceDE w:val="0"/>
+        <w:autoSpaceDN w:val="0"/>
+        <w:adjustRightInd w:val="0"/>
+        <w:spacing w:after="240"/>
+      </w:pPr>
+      <w:r>
+        <w:t xml:space="preserve">Damit der </w:t>
+      </w:r>
+      <w:proofErr w:type="spellStart"/>
+      <w:r>
+        <w:t>Social</w:t>
+      </w:r>
+      <w:proofErr w:type="spellEnd"/>
+      <w:r>
+        <w:t xml:space="preserve"> Ticker dann die neuen Nachrichten bekommt, ist es wichtig in der Service Discovery den Update für alle Kommentare auszulösen, damit sich im geöffneten Fenster automatisch alles aktualisiert. Hierfür greift man auf die Instance der </w:t>
+      </w:r>
+      <w:proofErr w:type="spellStart"/>
+      <w:r>
+        <w:t>Social</w:t>
+      </w:r>
+      <w:proofErr w:type="spellEnd"/>
+      <w:r>
+        <w:t xml:space="preserve"> Main zu und benutzt die definierte Methode.</w:t>
       </w:r>
     </w:p>
     <w:p>
@@ -21517,244 +21858,46 @@
         <w:autoSpaceDE w:val="0"/>
         <w:autoSpaceDN w:val="0"/>
         <w:adjustRightInd w:val="0"/>
-        <w:rPr>
-          <w:rFonts w:ascii="Monaco" w:hAnsi="Monaco" w:cs="Monaco"/>
-          <w:i/>
-          <w:sz w:val="20"/>
-          <w:szCs w:val="22"/>
-        </w:rPr>
-      </w:pPr>
-      <w:proofErr w:type="spellStart"/>
-      <w:r>
-        <w:rPr>
-          <w:rFonts w:ascii="Monaco" w:hAnsi="Monaco" w:cs="Monaco"/>
-          <w:b/>
-          <w:bCs/>
-          <w:i/>
-          <w:color w:val="7F0055"/>
-          <w:sz w:val="20"/>
-          <w:szCs w:val="22"/>
-        </w:rPr>
-        <w:t>while</w:t>
-      </w:r>
-      <w:proofErr w:type="spellEnd"/>
-      <w:r>
-        <w:rPr>
-          <w:rFonts w:ascii="Monaco" w:hAnsi="Monaco" w:cs="Monaco"/>
-          <w:i/>
-          <w:color w:val="000000"/>
-          <w:sz w:val="20"/>
-          <w:szCs w:val="22"/>
-        </w:rPr>
-        <w:t xml:space="preserve">( </w:t>
-      </w:r>
-      <w:proofErr w:type="spellStart"/>
-      <w:r>
-        <w:rPr>
-          <w:rFonts w:ascii="Monaco" w:hAnsi="Monaco" w:cs="Monaco"/>
-          <w:i/>
-          <w:color w:val="000000"/>
-          <w:sz w:val="20"/>
-          <w:szCs w:val="22"/>
-        </w:rPr>
-        <w:t>items.hasNext</w:t>
-      </w:r>
-      <w:proofErr w:type="spellEnd"/>
-      <w:r>
-        <w:rPr>
-          <w:rFonts w:ascii="Monaco" w:hAnsi="Monaco" w:cs="Monaco"/>
-          <w:i/>
-          <w:color w:val="000000"/>
-          <w:sz w:val="20"/>
-          <w:szCs w:val="22"/>
-        </w:rPr>
-        <w:t>()){</w:t>
-      </w:r>
-    </w:p>
-    <w:p>
-      <w:pPr>
-        <w:widowControl w:val="0"/>
-        <w:pBdr>
-          <w:top w:val="single" w:sz="4" w:space="1" w:color="auto" w:shadow="1"/>
-          <w:left w:val="single" w:sz="4" w:space="4" w:color="auto" w:shadow="1"/>
-          <w:bottom w:val="single" w:sz="4" w:space="1" w:color="auto" w:shadow="1"/>
-          <w:right w:val="single" w:sz="4" w:space="4" w:color="auto" w:shadow="1"/>
-        </w:pBdr>
-        <w:autoSpaceDE w:val="0"/>
-        <w:autoSpaceDN w:val="0"/>
-        <w:adjustRightInd w:val="0"/>
-        <w:rPr>
-          <w:rFonts w:ascii="Monaco" w:hAnsi="Monaco" w:cs="Monaco"/>
-          <w:i/>
-          <w:sz w:val="20"/>
-          <w:szCs w:val="22"/>
-        </w:rPr>
-      </w:pPr>
-      <w:r>
-        <w:rPr>
-          <w:rFonts w:ascii="Monaco" w:hAnsi="Monaco" w:cs="Monaco"/>
-          <w:i/>
-          <w:color w:val="000000"/>
-          <w:sz w:val="20"/>
-          <w:szCs w:val="22"/>
-        </w:rPr>
-        <w:tab/>
-      </w:r>
-      <w:proofErr w:type="spellStart"/>
-      <w:r>
-        <w:rPr>
-          <w:rFonts w:ascii="Monaco" w:hAnsi="Monaco" w:cs="Monaco"/>
-          <w:i/>
-          <w:color w:val="000000"/>
-          <w:sz w:val="20"/>
-          <w:szCs w:val="22"/>
-        </w:rPr>
-        <w:t>nodes.add</w:t>
-      </w:r>
-      <w:proofErr w:type="spellEnd"/>
-      <w:r>
-        <w:rPr>
-          <w:rFonts w:ascii="Monaco" w:hAnsi="Monaco" w:cs="Monaco"/>
-          <w:i/>
-          <w:color w:val="000000"/>
-          <w:sz w:val="20"/>
-          <w:szCs w:val="22"/>
-        </w:rPr>
-        <w:t>(</w:t>
-      </w:r>
-      <w:proofErr w:type="spellStart"/>
-      <w:r>
-        <w:rPr>
-          <w:rFonts w:ascii="Monaco" w:hAnsi="Monaco" w:cs="Monaco"/>
-          <w:i/>
-          <w:color w:val="000000"/>
-          <w:sz w:val="20"/>
-          <w:szCs w:val="22"/>
-        </w:rPr>
-        <w:t>items.next</w:t>
-      </w:r>
-      <w:proofErr w:type="spellEnd"/>
-      <w:r>
-        <w:rPr>
-          <w:rFonts w:ascii="Monaco" w:hAnsi="Monaco" w:cs="Monaco"/>
-          <w:i/>
-          <w:color w:val="000000"/>
-          <w:sz w:val="20"/>
-          <w:szCs w:val="22"/>
-        </w:rPr>
-        <w:t>().</w:t>
-      </w:r>
-      <w:proofErr w:type="spellStart"/>
-      <w:r>
-        <w:rPr>
-          <w:rFonts w:ascii="Monaco" w:hAnsi="Monaco" w:cs="Monaco"/>
-          <w:i/>
-          <w:color w:val="000000"/>
-          <w:sz w:val="20"/>
-          <w:szCs w:val="22"/>
-        </w:rPr>
-        <w:t>getNode</w:t>
-      </w:r>
-      <w:proofErr w:type="spellEnd"/>
-      <w:r>
-        <w:rPr>
-          <w:rFonts w:ascii="Monaco" w:hAnsi="Monaco" w:cs="Monaco"/>
-          <w:i/>
-          <w:color w:val="000000"/>
-          <w:sz w:val="20"/>
-          <w:szCs w:val="22"/>
-        </w:rPr>
-        <w:t>());</w:t>
-      </w:r>
-    </w:p>
-    <w:p>
-      <w:pPr>
-        <w:widowControl w:val="0"/>
-        <w:pBdr>
-          <w:top w:val="single" w:sz="4" w:space="1" w:color="auto" w:shadow="1"/>
-          <w:left w:val="single" w:sz="4" w:space="4" w:color="auto" w:shadow="1"/>
-          <w:bottom w:val="single" w:sz="4" w:space="1" w:color="auto" w:shadow="1"/>
-          <w:right w:val="single" w:sz="4" w:space="4" w:color="auto" w:shadow="1"/>
-        </w:pBdr>
-        <w:autoSpaceDE w:val="0"/>
-        <w:autoSpaceDN w:val="0"/>
-        <w:adjustRightInd w:val="0"/>
-        <w:rPr>
-          <w:rFonts w:ascii="Monaco" w:hAnsi="Monaco" w:cs="Monaco"/>
-          <w:i/>
-          <w:sz w:val="20"/>
-          <w:szCs w:val="22"/>
-        </w:rPr>
-      </w:pPr>
-      <w:r>
-        <w:rPr>
-          <w:rFonts w:ascii="Monaco" w:hAnsi="Monaco" w:cs="Monaco"/>
-          <w:i/>
-          <w:color w:val="000000"/>
-          <w:sz w:val="20"/>
-          <w:szCs w:val="22"/>
-        </w:rPr>
-        <w:t>}</w:t>
-      </w:r>
-    </w:p>
-    <w:p>
-      <w:pPr>
-        <w:pBdr>
-          <w:top w:val="single" w:sz="4" w:space="1" w:color="auto" w:shadow="1"/>
-          <w:left w:val="single" w:sz="4" w:space="4" w:color="auto" w:shadow="1"/>
-          <w:bottom w:val="single" w:sz="4" w:space="1" w:color="auto" w:shadow="1"/>
-          <w:right w:val="single" w:sz="4" w:space="4" w:color="auto" w:shadow="1"/>
-        </w:pBdr>
-        <w:rPr>
-          <w:i/>
-          <w:sz w:val="20"/>
-        </w:rPr>
-      </w:pPr>
-      <w:proofErr w:type="spellStart"/>
-      <w:r>
-        <w:rPr>
-          <w:rFonts w:ascii="Monaco" w:hAnsi="Monaco" w:cs="Monaco"/>
-          <w:b/>
-          <w:bCs/>
-          <w:i/>
-          <w:color w:val="7F0055"/>
-          <w:sz w:val="20"/>
-          <w:szCs w:val="22"/>
-        </w:rPr>
-        <w:t>return</w:t>
-      </w:r>
-      <w:proofErr w:type="spellEnd"/>
-      <w:r>
-        <w:rPr>
-          <w:rFonts w:ascii="Monaco" w:hAnsi="Monaco" w:cs="Monaco"/>
-          <w:i/>
-          <w:color w:val="000000"/>
-          <w:sz w:val="20"/>
-          <w:szCs w:val="22"/>
-        </w:rPr>
-        <w:t xml:space="preserve"> </w:t>
-      </w:r>
-      <w:proofErr w:type="spellStart"/>
-      <w:r>
-        <w:rPr>
-          <w:rFonts w:ascii="Monaco" w:hAnsi="Monaco" w:cs="Monaco"/>
-          <w:i/>
-          <w:color w:val="000000"/>
-          <w:sz w:val="20"/>
-          <w:szCs w:val="22"/>
-        </w:rPr>
-        <w:t>nodes</w:t>
-      </w:r>
-      <w:proofErr w:type="spellEnd"/>
-      <w:r>
-        <w:rPr>
-          <w:rFonts w:ascii="Monaco" w:hAnsi="Monaco" w:cs="Monaco"/>
-          <w:i/>
-          <w:color w:val="000000"/>
-          <w:sz w:val="20"/>
-          <w:szCs w:val="22"/>
-        </w:rPr>
-        <w:t>;</w:t>
+        <w:spacing w:after="240"/>
+        <w:rPr>
+          <w:rFonts w:cs="Times"/>
+          <w:i/>
+          <w:sz w:val="24"/>
+          <w:szCs w:val="28"/>
+        </w:rPr>
+      </w:pPr>
+      <w:proofErr w:type="spellStart"/>
+      <w:r>
+        <w:rPr>
+          <w:rFonts w:ascii="Monaco" w:hAnsi="Monaco" w:cs="Monaco"/>
+          <w:i/>
+          <w:color w:val="000000"/>
+          <w:sz w:val="20"/>
+          <w:szCs w:val="22"/>
+        </w:rPr>
+        <w:t>WindowSocialMain.</w:t>
+      </w:r>
+      <w:r>
+        <w:rPr>
+          <w:rFonts w:ascii="Monaco" w:hAnsi="Monaco" w:cs="Monaco"/>
+          <w:i/>
+          <w:iCs/>
+          <w:color w:val="000000"/>
+          <w:sz w:val="20"/>
+          <w:szCs w:val="22"/>
+        </w:rPr>
+        <w:t>getInstance</w:t>
+      </w:r>
+      <w:proofErr w:type="spellEnd"/>
+      <w:r>
+        <w:rPr>
+          <w:rFonts w:ascii="Monaco" w:hAnsi="Monaco" w:cs="Monaco"/>
+          <w:i/>
+          <w:color w:val="000000"/>
+          <w:sz w:val="20"/>
+          <w:szCs w:val="22"/>
+        </w:rPr>
+        <w:t>().update();</w:t>
       </w:r>
     </w:p>
     <w:p>
@@ -21765,20 +21908,6 @@
         <w:adjustRightInd w:val="0"/>
         <w:spacing w:after="240"/>
         <w:rPr>
-          <w:rFonts w:cs="Times"/>
-          <w:sz w:val="28"/>
-          <w:szCs w:val="28"/>
-        </w:rPr>
-      </w:pPr>
-    </w:p>
-    <w:p>
-      <w:pPr>
-        <w:widowControl w:val="0"/>
-        <w:autoSpaceDE w:val="0"/>
-        <w:autoSpaceDN w:val="0"/>
-        <w:adjustRightInd w:val="0"/>
-        <w:spacing w:after="240"/>
-        <w:rPr>
           <w:rFonts w:cs="Helvetica Neue"/>
           <w:b/>
           <w:bCs/>
@@ -21812,7 +21941,7 @@
       <w:pPr>
         <w:pStyle w:val="berschrift1"/>
       </w:pPr>
-      <w:bookmarkStart w:id="40" w:name="_Toc233030553"/>
+      <w:bookmarkStart w:id="39" w:name="_Toc233030553"/>
       <w:r>
         <w:lastRenderedPageBreak/>
         <w:t xml:space="preserve">Client </w:t>
@@ -21823,47 +21952,226 @@
       <w:r>
         <w:t xml:space="preserve"> Entwicklung</w:t>
       </w:r>
+      <w:bookmarkEnd w:id="39"/>
+    </w:p>
+    <w:p>
+      <w:pPr>
+        <w:pStyle w:val="berschrift2"/>
+        <w:rPr>
+          <w:rFonts w:cs="Times"/>
+        </w:rPr>
+      </w:pPr>
+      <w:bookmarkStart w:id="40" w:name="_Toc233030554"/>
+      <w:r>
+        <w:t xml:space="preserve">Entscheidung für </w:t>
+      </w:r>
+      <w:proofErr w:type="spellStart"/>
+      <w:r>
+        <w:t>JavaFX</w:t>
+      </w:r>
       <w:bookmarkEnd w:id="40"/>
+      <w:proofErr w:type="spellEnd"/>
     </w:p>
     <w:p>
       <w:pPr>
         <w:pStyle w:val="berschrift2"/>
-        <w:rPr>
-          <w:rFonts w:cs="Times"/>
-        </w:rPr>
-      </w:pPr>
-      <w:bookmarkStart w:id="41" w:name="_Toc233030554"/>
-      <w:r>
-        <w:t xml:space="preserve">Entscheidung für </w:t>
-      </w:r>
-      <w:proofErr w:type="spellStart"/>
-      <w:r>
-        <w:t>JavaFX</w:t>
+      </w:pPr>
+      <w:bookmarkStart w:id="41" w:name="_Toc233030555"/>
+      <w:proofErr w:type="spellStart"/>
+      <w:r>
+        <w:t>Graph</w:t>
+      </w:r>
+      <w:r>
+        <w:t>ical</w:t>
+      </w:r>
+      <w:proofErr w:type="spellEnd"/>
+      <w:r>
+        <w:t xml:space="preserve"> User Interface (GUI)</w:t>
       </w:r>
       <w:bookmarkEnd w:id="41"/>
-      <w:proofErr w:type="spellEnd"/>
+    </w:p>
+    <w:p/>
+    <w:p>
+      <w:r>
+        <w:br w:type="page"/>
+      </w:r>
+    </w:p>
+    <w:p>
+      <w:pPr>
+        <w:pStyle w:val="berschrift1"/>
+      </w:pPr>
+      <w:r>
+        <w:lastRenderedPageBreak/>
+        <w:t>Abschluss</w:t>
+      </w:r>
     </w:p>
     <w:p>
       <w:pPr>
         <w:pStyle w:val="berschrift2"/>
-        <w:rPr>
-          <w:rFonts w:cs="Times"/>
-        </w:rPr>
-      </w:pPr>
-      <w:bookmarkStart w:id="42" w:name="_Toc233030555"/>
-      <w:proofErr w:type="spellStart"/>
-      <w:r>
-        <w:t>Graph</w:t>
-      </w:r>
-      <w:r>
-        <w:t>ical</w:t>
-      </w:r>
-      <w:proofErr w:type="spellEnd"/>
-      <w:r>
-        <w:t xml:space="preserve"> User Interface (GUI)</w:t>
-      </w:r>
-      <w:bookmarkEnd w:id="42"/>
-    </w:p>
+      </w:pPr>
+      <w:r>
+        <w:t>Fehlende Features</w:t>
+      </w:r>
+    </w:p>
+    <w:p>
+      <w:r>
+        <w:t>Auf manche Features wurde noch verzichtet, da erst einmal alle wichtigen Funktionen implementiert werden sollten um eine Kommunikation zwischen den Clients zu gewährleisten.</w:t>
+      </w:r>
+      <w:r>
+        <w:t xml:space="preserve"> Manche Funktionen wurden in Ansätzen auch schon implementiert, aber noch nicht in die GUI eingebaut.</w:t>
+      </w:r>
+      <w:r>
+        <w:t xml:space="preserve"> Man hätte folgende Funktionen noch ergän</w:t>
+      </w:r>
+      <w:r>
+        <w:t>zen können</w:t>
+      </w:r>
+      <w:r>
+        <w:t xml:space="preserve">: </w:t>
+      </w:r>
+    </w:p>
+    <w:p>
+      <w:pPr>
+        <w:pStyle w:val="Listenabsatz"/>
+        <w:numPr>
+          <w:ilvl w:val="0"/>
+          <w:numId w:val="24"/>
+        </w:numPr>
+      </w:pPr>
+      <w:r>
+        <w:t>Bewertung für Events</w:t>
+      </w:r>
+    </w:p>
+    <w:p>
+      <w:pPr>
+        <w:pStyle w:val="Listenabsatz"/>
+        <w:numPr>
+          <w:ilvl w:val="1"/>
+          <w:numId w:val="24"/>
+        </w:numPr>
+      </w:pPr>
+      <w:r>
+        <w:t>Man hätte dafür einfach zwei weitere Buttons benötigt, die es einem ermöglichen ein Event zu empfehlen oder negativ zu bewerten. Es wäre dann als synchrone Dateiübertragung an den Server geleitet worden, der dafür gesorgt hätte, die neue Bewertung abzuspeichern</w:t>
+      </w:r>
+    </w:p>
+    <w:p>
+      <w:pPr>
+        <w:pStyle w:val="Listenabsatz"/>
+        <w:numPr>
+          <w:ilvl w:val="0"/>
+          <w:numId w:val="24"/>
+        </w:numPr>
+      </w:pPr>
+      <w:r>
+        <w:t>Suche für User</w:t>
+      </w:r>
+    </w:p>
+    <w:p>
+      <w:pPr>
+        <w:pStyle w:val="Listenabsatz"/>
+        <w:numPr>
+          <w:ilvl w:val="1"/>
+          <w:numId w:val="24"/>
+        </w:numPr>
+      </w:pPr>
+      <w:r>
+        <w:t xml:space="preserve">Im User Fenster, wäre hierfür ein Textfeld gewesen welches einem die Möglichkeit bietet, angemeldete User zu suchen. Die Suche selbst wäre mithilfe von </w:t>
+      </w:r>
+      <w:proofErr w:type="spellStart"/>
+      <w:r>
+        <w:t>QueryParameter</w:t>
+      </w:r>
+      <w:proofErr w:type="spellEnd"/>
+      <w:r>
+        <w:t xml:space="preserve"> umgesetzt worden und als synchrone GET-Abfrage an den Server gesendet worden. Die Ausgabe, sähe dann ähnlich aus wie bei den aufgelisteten Events.  Nach einem Klick auf einen Usernamen, wären dann auch weitere Informationen wie Geburtsdatum und Heimatland erschienen</w:t>
+      </w:r>
+    </w:p>
+    <w:p>
+      <w:pPr>
+        <w:pStyle w:val="Listenabsatz"/>
+        <w:numPr>
+          <w:ilvl w:val="0"/>
+          <w:numId w:val="24"/>
+        </w:numPr>
+      </w:pPr>
+      <w:r>
+        <w:t>Suche für Events</w:t>
+      </w:r>
+    </w:p>
+    <w:p>
+      <w:pPr>
+        <w:pStyle w:val="Listenabsatz"/>
+        <w:numPr>
+          <w:ilvl w:val="1"/>
+          <w:numId w:val="24"/>
+        </w:numPr>
+      </w:pPr>
+      <w:r>
+        <w:t xml:space="preserve">Falls sehr viele Events erstellt worden wären, hätte man diese ebenfalls durch </w:t>
+      </w:r>
+      <w:proofErr w:type="spellStart"/>
+      <w:r>
+        <w:t>QueryParameter</w:t>
+      </w:r>
+      <w:proofErr w:type="spellEnd"/>
+      <w:r>
+        <w:t xml:space="preserve"> filtern können. Und als kürzere Liste ausgeben können.</w:t>
+      </w:r>
+    </w:p>
+    <w:p>
+      <w:pPr>
+        <w:pStyle w:val="Listenabsatz"/>
+        <w:numPr>
+          <w:ilvl w:val="0"/>
+          <w:numId w:val="24"/>
+        </w:numPr>
+      </w:pPr>
+      <w:r>
+        <w:t>Löschen eines Events</w:t>
+      </w:r>
+    </w:p>
+    <w:p>
+      <w:pPr>
+        <w:pStyle w:val="Listenabsatz"/>
+        <w:numPr>
+          <w:ilvl w:val="1"/>
+          <w:numId w:val="24"/>
+        </w:numPr>
+      </w:pPr>
+      <w:r>
+        <w:t>Noch ist es nicht möglich Events zu löschen. Aber auch hier wäre es eine einfache DELETE-Operation gewesen. Im Server ist diese auch schon implementiert. Nur die GUI bietet dieses Feature noch nicht.</w:t>
+      </w:r>
+    </w:p>
+    <w:p>
+      <w:pPr>
+        <w:pStyle w:val="Listenabsatz"/>
+        <w:numPr>
+          <w:ilvl w:val="0"/>
+          <w:numId w:val="24"/>
+        </w:numPr>
+      </w:pPr>
+      <w:proofErr w:type="spellStart"/>
+      <w:r>
+        <w:t>Follower</w:t>
+      </w:r>
+      <w:proofErr w:type="spellEnd"/>
+      <w:r>
+        <w:t xml:space="preserve"> und Freunde</w:t>
+      </w:r>
+    </w:p>
+    <w:p>
+      <w:pPr>
+        <w:pStyle w:val="Listenabsatz"/>
+        <w:numPr>
+          <w:ilvl w:val="1"/>
+          <w:numId w:val="24"/>
+        </w:numPr>
+      </w:pPr>
+      <w:r>
+        <w:t>In der XML gibt es Platz um Freunde zu speichern, jedoch bietet die GUI auch hierfür noch keine Möglichkeit Freunde hinzuzufügen, damit dies umgesetzt werden könnte, müsste auch zuerst die User-Suche umgesetzt sein, deswegen ist es logisch.</w:t>
+      </w:r>
+    </w:p>
+    <w:p/>
     <w:p>
       <w:pPr>
         <w:rPr>
@@ -21883,12 +22191,12 @@
       <w:pPr>
         <w:pStyle w:val="berschrift1"/>
       </w:pPr>
-      <w:bookmarkStart w:id="43" w:name="_Toc233030556"/>
+      <w:bookmarkStart w:id="42" w:name="_Toc233030556"/>
       <w:r>
         <w:lastRenderedPageBreak/>
         <w:t>Quellen</w:t>
       </w:r>
-      <w:bookmarkEnd w:id="43"/>
+      <w:bookmarkEnd w:id="42"/>
     </w:p>
     <w:p>
       <w:pPr>
@@ -22136,7 +22444,7 @@
         <w:rStyle w:val="Seitenzahl"/>
         <w:noProof/>
       </w:rPr>
-      <w:t>19</w:t>
+      <w:t>20</w:t>
     </w:r>
     <w:r>
       <w:rPr>
@@ -22265,6 +22573,30 @@
         <w:footnoteRef/>
       </w:r>
       <w:r>
+        <w:t xml:space="preserve"> Buch: REST und HTTP, Stefan </w:t>
+      </w:r>
+      <w:proofErr w:type="spellStart"/>
+      <w:r>
+        <w:t>Tilkov</w:t>
+      </w:r>
+      <w:proofErr w:type="spellEnd"/>
+      <w:r>
+        <w:t>, 2011 s.33ff.</w:t>
+      </w:r>
+    </w:p>
+  </w:footnote>
+  <w:footnote w:id="6">
+    <w:p>
+      <w:pPr>
+        <w:pStyle w:val="Funotentext"/>
+      </w:pPr>
+      <w:r>
+        <w:rPr>
+          <w:rStyle w:val="Funotenzeichen"/>
+        </w:rPr>
+        <w:footnoteRef/>
+      </w:r>
+      <w:r>
         <w:t xml:space="preserve"> </w:t>
       </w:r>
       <w:hyperlink r:id="rId1" w:history="1">
@@ -22277,7 +22609,7 @@
       </w:hyperlink>
     </w:p>
   </w:footnote>
-  <w:footnote w:id="6">
+  <w:footnote w:id="7">
     <w:p>
       <w:pPr>
         <w:pStyle w:val="Funotentext"/>
@@ -24253,6 +24585,119 @@
     <w:numStyleLink w:val="111111"/>
   </w:abstractNum>
   <w:abstractNum w:abstractNumId="19">
+    <w:nsid w:val="59747AF8"/>
+    <w:multiLevelType w:val="hybridMultilevel"/>
+    <w:tmpl w:val="90744754"/>
+    <w:lvl w:ilvl="0" w:tplc="04070001">
+      <w:start w:val="1"/>
+      <w:numFmt w:val="bullet"/>
+      <w:lvlText w:val=""/>
+      <w:lvlJc w:val="left"/>
+      <w:pPr>
+        <w:ind w:left="1422" w:hanging="360"/>
+      </w:pPr>
+      <w:rPr>
+        <w:rFonts w:ascii="Symbol" w:hAnsi="Symbol" w:hint="default"/>
+      </w:rPr>
+    </w:lvl>
+    <w:lvl w:ilvl="1" w:tplc="04070003">
+      <w:start w:val="1"/>
+      <w:numFmt w:val="bullet"/>
+      <w:lvlText w:val="o"/>
+      <w:lvlJc w:val="left"/>
+      <w:pPr>
+        <w:ind w:left="2142" w:hanging="360"/>
+      </w:pPr>
+      <w:rPr>
+        <w:rFonts w:ascii="Courier New" w:hAnsi="Courier New" w:hint="default"/>
+      </w:rPr>
+    </w:lvl>
+    <w:lvl w:ilvl="2" w:tplc="04070005" w:tentative="1">
+      <w:start w:val="1"/>
+      <w:numFmt w:val="bullet"/>
+      <w:lvlText w:val=""/>
+      <w:lvlJc w:val="left"/>
+      <w:pPr>
+        <w:ind w:left="2862" w:hanging="360"/>
+      </w:pPr>
+      <w:rPr>
+        <w:rFonts w:ascii="Wingdings" w:hAnsi="Wingdings" w:hint="default"/>
+      </w:rPr>
+    </w:lvl>
+    <w:lvl w:ilvl="3" w:tplc="04070001" w:tentative="1">
+      <w:start w:val="1"/>
+      <w:numFmt w:val="bullet"/>
+      <w:lvlText w:val=""/>
+      <w:lvlJc w:val="left"/>
+      <w:pPr>
+        <w:ind w:left="3582" w:hanging="360"/>
+      </w:pPr>
+      <w:rPr>
+        <w:rFonts w:ascii="Symbol" w:hAnsi="Symbol" w:hint="default"/>
+      </w:rPr>
+    </w:lvl>
+    <w:lvl w:ilvl="4" w:tplc="04070003" w:tentative="1">
+      <w:start w:val="1"/>
+      <w:numFmt w:val="bullet"/>
+      <w:lvlText w:val="o"/>
+      <w:lvlJc w:val="left"/>
+      <w:pPr>
+        <w:ind w:left="4302" w:hanging="360"/>
+      </w:pPr>
+      <w:rPr>
+        <w:rFonts w:ascii="Courier New" w:hAnsi="Courier New" w:hint="default"/>
+      </w:rPr>
+    </w:lvl>
+    <w:lvl w:ilvl="5" w:tplc="04070005" w:tentative="1">
+      <w:start w:val="1"/>
+      <w:numFmt w:val="bullet"/>
+      <w:lvlText w:val=""/>
+      <w:lvlJc w:val="left"/>
+      <w:pPr>
+        <w:ind w:left="5022" w:hanging="360"/>
+      </w:pPr>
+      <w:rPr>
+        <w:rFonts w:ascii="Wingdings" w:hAnsi="Wingdings" w:hint="default"/>
+      </w:rPr>
+    </w:lvl>
+    <w:lvl w:ilvl="6" w:tplc="04070001" w:tentative="1">
+      <w:start w:val="1"/>
+      <w:numFmt w:val="bullet"/>
+      <w:lvlText w:val=""/>
+      <w:lvlJc w:val="left"/>
+      <w:pPr>
+        <w:ind w:left="5742" w:hanging="360"/>
+      </w:pPr>
+      <w:rPr>
+        <w:rFonts w:ascii="Symbol" w:hAnsi="Symbol" w:hint="default"/>
+      </w:rPr>
+    </w:lvl>
+    <w:lvl w:ilvl="7" w:tplc="04070003" w:tentative="1">
+      <w:start w:val="1"/>
+      <w:numFmt w:val="bullet"/>
+      <w:lvlText w:val="o"/>
+      <w:lvlJc w:val="left"/>
+      <w:pPr>
+        <w:ind w:left="6462" w:hanging="360"/>
+      </w:pPr>
+      <w:rPr>
+        <w:rFonts w:ascii="Courier New" w:hAnsi="Courier New" w:hint="default"/>
+      </w:rPr>
+    </w:lvl>
+    <w:lvl w:ilvl="8" w:tplc="04070005" w:tentative="1">
+      <w:start w:val="1"/>
+      <w:numFmt w:val="bullet"/>
+      <w:lvlText w:val=""/>
+      <w:lvlJc w:val="left"/>
+      <w:pPr>
+        <w:ind w:left="7182" w:hanging="360"/>
+      </w:pPr>
+      <w:rPr>
+        <w:rFonts w:ascii="Wingdings" w:hAnsi="Wingdings" w:hint="default"/>
+      </w:rPr>
+    </w:lvl>
+  </w:abstractNum>
+  <w:abstractNum w:abstractNumId="20">
     <w:nsid w:val="5B2D2663"/>
     <w:multiLevelType w:val="hybridMultilevel"/>
     <w:tmpl w:val="A5289B9E"/>
@@ -24365,7 +24810,7 @@
       </w:rPr>
     </w:lvl>
   </w:abstractNum>
-  <w:abstractNum w:abstractNumId="20">
+  <w:abstractNum w:abstractNumId="21">
     <w:nsid w:val="60E3215F"/>
     <w:multiLevelType w:val="multilevel"/>
     <w:tmpl w:val="95183334"/>
@@ -24487,7 +24932,7 @@
       </w:rPr>
     </w:lvl>
   </w:abstractNum>
-  <w:abstractNum w:abstractNumId="21">
+  <w:abstractNum w:abstractNumId="22">
     <w:nsid w:val="793709D9"/>
     <w:multiLevelType w:val="multilevel"/>
     <w:tmpl w:val="0407001F"/>
@@ -24574,7 +25019,7 @@
       </w:pPr>
     </w:lvl>
   </w:abstractNum>
-  <w:abstractNum w:abstractNumId="22">
+  <w:abstractNum w:abstractNumId="23">
     <w:nsid w:val="7CBE67EE"/>
     <w:multiLevelType w:val="multilevel"/>
     <w:tmpl w:val="0407001F"/>
@@ -24596,7 +25041,7 @@
     <w:abstractNumId w:val="9"/>
   </w:num>
   <w:num w:numId="6">
-    <w:abstractNumId w:val="19"/>
+    <w:abstractNumId w:val="20"/>
   </w:num>
   <w:num w:numId="7">
     <w:abstractNumId w:val="12"/>
@@ -24614,10 +25059,10 @@
     <w:abstractNumId w:val="8"/>
   </w:num>
   <w:num w:numId="12">
-    <w:abstractNumId w:val="21"/>
+    <w:abstractNumId w:val="22"/>
   </w:num>
   <w:num w:numId="13">
-    <w:abstractNumId w:val="22"/>
+    <w:abstractNumId w:val="23"/>
     <w:lvlOverride w:ilvl="0">
       <w:lvl w:ilvl="0">
         <w:start w:val="1"/>
@@ -24748,10 +25193,13 @@
     <w:abstractNumId w:val="15"/>
   </w:num>
   <w:num w:numId="22">
-    <w:abstractNumId w:val="20"/>
+    <w:abstractNumId w:val="21"/>
   </w:num>
   <w:num w:numId="23">
     <w:abstractNumId w:val="0"/>
+  </w:num>
+  <w:num w:numId="24">
+    <w:abstractNumId w:val="19"/>
   </w:num>
 </w:numbering>
 </file>
@@ -26233,7 +26681,7 @@
 </file>
 
 <file path=customXml/itemProps1.xml><?xml version="1.0" encoding="utf-8"?>
-<ds:datastoreItem xmlns:ds="http://schemas.openxmlformats.org/officeDocument/2006/customXml" ds:itemID="{7A370C7C-B32C-1C41-9C3B-A99D8D49F7D8}">
+<ds:datastoreItem xmlns:ds="http://schemas.openxmlformats.org/officeDocument/2006/customXml" ds:itemID="{3A20495F-8771-EC43-A295-3071FF5CD7A3}">
   <ds:schemaRefs>
     <ds:schemaRef ds:uri="http://schemas.openxmlformats.org/officeDocument/2006/bibliography"/>
   </ds:schemaRefs>

</xml_diff>